<commit_message>
this is an update
</commit_message>
<xml_diff>
--- a/Graduation project Report.docx
+++ b/Graduation project Report.docx
@@ -386,7 +386,25 @@
           <w:sz w:val="24"/>
           <w:szCs w:val="24"/>
         </w:rPr>
-        <w:t xml:space="preserve">General Context . . . . . . . . . . . . . . . . . . . . . . . . . . . . . </w:t>
+        <w:t xml:space="preserve">General Context . . . . . . . . . . . . . . . . . . . . . . . . </w:t>
+      </w:r>
+      <w:proofErr w:type="gramStart"/>
+      <w:r>
+        <w:rPr>
+          <w:rFonts w:ascii="SFRM1200" w:hAnsi="SFRM1200" w:cs="SFRM1200"/>
+          <w:sz w:val="24"/>
+          <w:szCs w:val="24"/>
+        </w:rPr>
+        <w:t>. . . .</w:t>
+      </w:r>
+      <w:proofErr w:type="gramEnd"/>
+      <w:r>
+        <w:rPr>
+          <w:rFonts w:ascii="SFRM1200" w:hAnsi="SFRM1200" w:cs="SFRM1200"/>
+          <w:sz w:val="24"/>
+          <w:szCs w:val="24"/>
+        </w:rPr>
+        <w:t xml:space="preserve"> . </w:t>
       </w:r>
     </w:p>
     <w:p>
@@ -428,28 +446,64 @@
           <w:sz w:val="24"/>
           <w:szCs w:val="24"/>
         </w:rPr>
-        <w:t xml:space="preserve"> Market study . . . . . . . . . . . . . . . . . . . . . . . . . . . . . . . </w:t>
-      </w:r>
-    </w:p>
-    <w:p>
-      <w:pPr>
-        <w:autoSpaceDE w:val="0"/>
-        <w:autoSpaceDN w:val="0"/>
-        <w:adjustRightInd w:val="0"/>
-        <w:spacing w:after="0" w:line="240" w:lineRule="auto"/>
-        <w:rPr>
-          <w:rFonts w:ascii="SFRM1200" w:hAnsi="SFRM1200" w:cs="SFRM1200"/>
-          <w:sz w:val="24"/>
-          <w:szCs w:val="24"/>
-        </w:rPr>
-      </w:pPr>
-      <w:r>
-        <w:rPr>
-          <w:rFonts w:ascii="SFRM1200" w:hAnsi="SFRM1200" w:cs="SFRM1200"/>
-          <w:sz w:val="24"/>
-          <w:szCs w:val="24"/>
-        </w:rPr>
-        <w:t xml:space="preserve"> Problematic . . . . . . . . . . . . . . . . . . . . . . . . . . . . . . . . </w:t>
+        <w:t xml:space="preserve"> Market study . . . . . . . . . . . . . . . . . . . . . . . . . . . </w:t>
+      </w:r>
+      <w:proofErr w:type="gramStart"/>
+      <w:r>
+        <w:rPr>
+          <w:rFonts w:ascii="SFRM1200" w:hAnsi="SFRM1200" w:cs="SFRM1200"/>
+          <w:sz w:val="24"/>
+          <w:szCs w:val="24"/>
+        </w:rPr>
+        <w:t>. . . .</w:t>
+      </w:r>
+      <w:proofErr w:type="gramEnd"/>
+      <w:r>
+        <w:rPr>
+          <w:rFonts w:ascii="SFRM1200" w:hAnsi="SFRM1200" w:cs="SFRM1200"/>
+          <w:sz w:val="24"/>
+          <w:szCs w:val="24"/>
+        </w:rPr>
+        <w:t xml:space="preserve"> </w:t>
+      </w:r>
+    </w:p>
+    <w:p>
+      <w:pPr>
+        <w:autoSpaceDE w:val="0"/>
+        <w:autoSpaceDN w:val="0"/>
+        <w:adjustRightInd w:val="0"/>
+        <w:spacing w:after="0" w:line="240" w:lineRule="auto"/>
+        <w:rPr>
+          <w:rFonts w:ascii="SFRM1200" w:hAnsi="SFRM1200" w:cs="SFRM1200"/>
+          <w:sz w:val="24"/>
+          <w:szCs w:val="24"/>
+        </w:rPr>
+      </w:pPr>
+      <w:r>
+        <w:rPr>
+          <w:rFonts w:ascii="SFRM1200" w:hAnsi="SFRM1200" w:cs="SFRM1200"/>
+          <w:sz w:val="24"/>
+          <w:szCs w:val="24"/>
+        </w:rPr>
+        <w:t xml:space="preserve"> Problematic . . . . . . . . . . . . . . . . . . . . . . . . . . . </w:t>
+      </w:r>
+      <w:proofErr w:type="gramStart"/>
+      <w:r>
+        <w:rPr>
+          <w:rFonts w:ascii="SFRM1200" w:hAnsi="SFRM1200" w:cs="SFRM1200"/>
+          <w:sz w:val="24"/>
+          <w:szCs w:val="24"/>
+        </w:rPr>
+        <w:t>. . . .</w:t>
+      </w:r>
+      <w:proofErr w:type="gramEnd"/>
+      <w:r>
+        <w:rPr>
+          <w:rFonts w:ascii="SFRM1200" w:hAnsi="SFRM1200" w:cs="SFRM1200"/>
+          <w:sz w:val="24"/>
+          <w:szCs w:val="24"/>
+        </w:rPr>
+        <w:t xml:space="preserve"> . </w:t>
       </w:r>
     </w:p>
     <w:p>
@@ -724,8 +778,18 @@
           <w:sz w:val="24"/>
           <w:szCs w:val="24"/>
         </w:rPr>
-        <w:t>General Context . . . . . . . . . . . . . . . . . . . . . . . . . . . .</w:t>
-      </w:r>
+        <w:t xml:space="preserve">General Context . . . . . . . . . . . . . . . . . . . . . . . . </w:t>
+      </w:r>
+      <w:proofErr w:type="gramStart"/>
+      <w:r>
+        <w:rPr>
+          <w:rFonts w:ascii="SFRM1200" w:hAnsi="SFRM1200" w:cs="SFRM1200"/>
+          <w:sz w:val="24"/>
+          <w:szCs w:val="24"/>
+        </w:rPr>
+        <w:t>. . . .</w:t>
+      </w:r>
+      <w:proofErr w:type="gramEnd"/>
     </w:p>
     <w:p>
       <w:pPr>
@@ -749,12 +813,57 @@
           <w:sz w:val="24"/>
           <w:szCs w:val="24"/>
         </w:rPr>
-        <w:t>his project was conducted as a final of my academic engineering studies in order to obtain my national engineering diploma  of Telecommunications from the Higher School of Communications of Tunis (ESPRIT).</w:t>
-      </w:r>
-    </w:p>
-    <w:p>
-      <w:r>
-        <w:t xml:space="preserve">The project of "audit/assessment dashboard" was offered by </w:t>
+        <w:t xml:space="preserve">his project was conducted as a final </w:t>
+      </w:r>
+      <w:r>
+        <w:rPr>
+          <w:rFonts w:ascii="SFRM1200" w:hAnsi="SFRM1200" w:cs="SFRM1200"/>
+          <w:sz w:val="24"/>
+          <w:szCs w:val="24"/>
+        </w:rPr>
+        <w:t xml:space="preserve">stage </w:t>
+      </w:r>
+      <w:r>
+        <w:rPr>
+          <w:rFonts w:ascii="SFRM1200" w:hAnsi="SFRM1200" w:cs="SFRM1200"/>
+          <w:sz w:val="24"/>
+          <w:szCs w:val="24"/>
+        </w:rPr>
+        <w:t xml:space="preserve">of my academic engineering studies in order to obtain my national engineering </w:t>
+      </w:r>
+      <w:proofErr w:type="gramStart"/>
+      <w:r>
+        <w:rPr>
+          <w:rFonts w:ascii="SFRM1200" w:hAnsi="SFRM1200" w:cs="SFRM1200"/>
+          <w:sz w:val="24"/>
+          <w:szCs w:val="24"/>
+        </w:rPr>
+        <w:t>diploma  of</w:t>
+      </w:r>
+      <w:proofErr w:type="gramEnd"/>
+      <w:r>
+        <w:rPr>
+          <w:rFonts w:ascii="SFRM1200" w:hAnsi="SFRM1200" w:cs="SFRM1200"/>
+          <w:sz w:val="24"/>
+          <w:szCs w:val="24"/>
+        </w:rPr>
+        <w:t xml:space="preserve"> Telecommunications from the Higher School of Communications of Tunis (ESPRIT).</w:t>
+      </w:r>
+    </w:p>
+    <w:p>
+      <w:r>
+        <w:t xml:space="preserve">The project of "audit/assessment dashboard" was </w:t>
+      </w:r>
+      <w:proofErr w:type="gramStart"/>
+      <w:r>
+        <w:t xml:space="preserve">proposed </w:t>
+      </w:r>
+      <w:r>
+        <w:t xml:space="preserve"> by</w:t>
+      </w:r>
+      <w:proofErr w:type="gramEnd"/>
+      <w:r>
+        <w:t xml:space="preserve"> </w:t>
       </w:r>
       <w:r>
         <w:rPr>
@@ -816,7 +925,25 @@
           <w:sz w:val="34"/>
           <w:szCs w:val="34"/>
         </w:rPr>
-        <w:t xml:space="preserve">in this upcoming section i will be giving a description about </w:t>
+        <w:t xml:space="preserve">in this upcoming section </w:t>
+      </w:r>
+      <w:proofErr w:type="spellStart"/>
+      <w:r>
+        <w:rPr>
+          <w:rFonts w:ascii="SFRM1728" w:hAnsi="SFRM1728" w:cs="SFRM1728"/>
+          <w:sz w:val="34"/>
+          <w:szCs w:val="34"/>
+        </w:rPr>
+        <w:t>i</w:t>
+      </w:r>
+      <w:proofErr w:type="spellEnd"/>
+      <w:r>
+        <w:rPr>
+          <w:rFonts w:ascii="SFRM1728" w:hAnsi="SFRM1728" w:cs="SFRM1728"/>
+          <w:sz w:val="34"/>
+          <w:szCs w:val="34"/>
+        </w:rPr>
+        <w:t xml:space="preserve"> will be giving a description about </w:t>
       </w:r>
       <w:r>
         <w:rPr>
@@ -838,7 +965,23 @@
           <w:sz w:val="34"/>
           <w:szCs w:val="34"/>
         </w:rPr>
-        <w:t>and its different activities.</w:t>
+        <w:t xml:space="preserve">and its different </w:t>
+      </w:r>
+      <w:r>
+        <w:rPr>
+          <w:rFonts w:ascii="SFRM1728" w:hAnsi="SFRM1728" w:cs="SFRM1728"/>
+          <w:sz w:val="34"/>
+          <w:szCs w:val="34"/>
+        </w:rPr>
+        <w:t>sectors</w:t>
+      </w:r>
+      <w:r>
+        <w:rPr>
+          <w:rFonts w:ascii="SFRM1728" w:hAnsi="SFRM1728" w:cs="SFRM1728"/>
+          <w:sz w:val="34"/>
+          <w:szCs w:val="34"/>
+        </w:rPr>
+        <w:t>.</w:t>
       </w:r>
     </w:p>
     <w:p>
@@ -883,55 +1026,145 @@
           <w:szCs w:val="24"/>
         </w:rPr>
       </w:pPr>
-      <w:r>
-        <w:rPr>
-          <w:rFonts w:ascii="SFRM1200" w:hAnsi="SFRM1200" w:cs="SFRM1200"/>
-          <w:sz w:val="24"/>
-          <w:szCs w:val="24"/>
-        </w:rPr>
-        <w:t>Draxlmaier is considered as a leading automobile suppliers as it is ranked among the top 100 globally.</w:t>
-      </w:r>
-    </w:p>
-    <w:p>
-      <w:pPr>
-        <w:autoSpaceDE w:val="0"/>
-        <w:autoSpaceDN w:val="0"/>
-        <w:adjustRightInd w:val="0"/>
-        <w:spacing w:after="0" w:line="240" w:lineRule="auto"/>
-        <w:rPr>
-          <w:rFonts w:ascii="SFRM1200" w:hAnsi="SFRM1200" w:cs="SFRM1200"/>
-          <w:sz w:val="24"/>
-          <w:szCs w:val="24"/>
-        </w:rPr>
-      </w:pPr>
-      <w:r>
-        <w:rPr>
-          <w:rFonts w:ascii="SFRM1200" w:hAnsi="SFRM1200" w:cs="SFRM1200"/>
-          <w:sz w:val="24"/>
-          <w:szCs w:val="24"/>
-        </w:rPr>
-        <w:t>Founded in Germany in 1958  by Lisa et Fritz Dräxlmaier Senior, and in Tunisia in 1974 , it today embraces over 75,000 people worldwide in over 20 and 65 sites.</w:t>
-      </w:r>
-    </w:p>
-    <w:p>
-      <w:pPr>
-        <w:autoSpaceDE w:val="0"/>
-        <w:autoSpaceDN w:val="0"/>
-        <w:adjustRightInd w:val="0"/>
-        <w:spacing w:after="0" w:line="240" w:lineRule="auto"/>
-        <w:rPr>
-          <w:rFonts w:ascii="SFRM1728" w:hAnsi="SFRM1728" w:cs="SFRM1728"/>
-          <w:sz w:val="34"/>
-          <w:szCs w:val="34"/>
-        </w:rPr>
-      </w:pPr>
-      <w:r>
-        <w:rPr>
-          <w:rFonts w:ascii="SFRM1728" w:hAnsi="SFRM1728" w:cs="SFRM1728"/>
-          <w:sz w:val="34"/>
-          <w:szCs w:val="34"/>
-        </w:rPr>
-        <w:t xml:space="preserve">Draxlmaier develops and manufacture </w:t>
+      <w:proofErr w:type="spellStart"/>
+      <w:r>
+        <w:rPr>
+          <w:rFonts w:ascii="SFRM1200" w:hAnsi="SFRM1200" w:cs="SFRM1200"/>
+          <w:sz w:val="24"/>
+          <w:szCs w:val="24"/>
+        </w:rPr>
+        <w:t>Draxlmaier</w:t>
+      </w:r>
+      <w:proofErr w:type="spellEnd"/>
+      <w:r>
+        <w:rPr>
+          <w:rFonts w:ascii="SFRM1200" w:hAnsi="SFRM1200" w:cs="SFRM1200"/>
+          <w:sz w:val="24"/>
+          <w:szCs w:val="24"/>
+        </w:rPr>
+        <w:t xml:space="preserve"> is considered as a </w:t>
+      </w:r>
+      <w:r>
+        <w:rPr>
+          <w:rFonts w:ascii="SFRM1200" w:hAnsi="SFRM1200" w:cs="SFRM1200"/>
+          <w:sz w:val="24"/>
+          <w:szCs w:val="24"/>
+        </w:rPr>
+        <w:t>leading automobile supplier</w:t>
+      </w:r>
+      <w:r>
+        <w:rPr>
+          <w:rFonts w:ascii="SFRM1200" w:hAnsi="SFRM1200" w:cs="SFRM1200"/>
+          <w:sz w:val="24"/>
+          <w:szCs w:val="24"/>
+        </w:rPr>
+        <w:t xml:space="preserve"> as it is ranked among the top 100 globally.</w:t>
+      </w:r>
+    </w:p>
+    <w:p>
+      <w:pPr>
+        <w:autoSpaceDE w:val="0"/>
+        <w:autoSpaceDN w:val="0"/>
+        <w:adjustRightInd w:val="0"/>
+        <w:spacing w:after="0" w:line="240" w:lineRule="auto"/>
+        <w:rPr>
+          <w:rFonts w:ascii="SFRM1200" w:hAnsi="SFRM1200" w:cs="SFRM1200"/>
+          <w:sz w:val="24"/>
+          <w:szCs w:val="24"/>
+        </w:rPr>
+      </w:pPr>
+      <w:r>
+        <w:rPr>
+          <w:rFonts w:ascii="SFRM1200" w:hAnsi="SFRM1200" w:cs="SFRM1200"/>
+          <w:sz w:val="24"/>
+          <w:szCs w:val="24"/>
+        </w:rPr>
+        <w:t xml:space="preserve">Founded in Germany in </w:t>
+      </w:r>
+      <w:proofErr w:type="gramStart"/>
+      <w:r>
+        <w:rPr>
+          <w:rFonts w:ascii="SFRM1200" w:hAnsi="SFRM1200" w:cs="SFRM1200"/>
+          <w:sz w:val="24"/>
+          <w:szCs w:val="24"/>
+        </w:rPr>
+        <w:t>1958  by</w:t>
+      </w:r>
+      <w:proofErr w:type="gramEnd"/>
+      <w:r>
+        <w:rPr>
+          <w:rFonts w:ascii="SFRM1200" w:hAnsi="SFRM1200" w:cs="SFRM1200"/>
+          <w:sz w:val="24"/>
+          <w:szCs w:val="24"/>
+        </w:rPr>
+        <w:t xml:space="preserve"> Lisa et Fritz </w:t>
+      </w:r>
+      <w:bookmarkStart w:id="0" w:name="_Hlk101883789"/>
+      <w:proofErr w:type="spellStart"/>
+      <w:r>
+        <w:rPr>
+          <w:rFonts w:ascii="SFRM1200" w:hAnsi="SFRM1200" w:cs="SFRM1200"/>
+          <w:sz w:val="24"/>
+          <w:szCs w:val="24"/>
+        </w:rPr>
+        <w:t>Dräxlmaier</w:t>
+      </w:r>
+      <w:proofErr w:type="spellEnd"/>
+      <w:r>
+        <w:rPr>
+          <w:rFonts w:ascii="SFRM1200" w:hAnsi="SFRM1200" w:cs="SFRM1200"/>
+          <w:sz w:val="24"/>
+          <w:szCs w:val="24"/>
+        </w:rPr>
+        <w:t xml:space="preserve"> </w:t>
+      </w:r>
+      <w:bookmarkEnd w:id="0"/>
+      <w:r>
+        <w:rPr>
+          <w:rFonts w:ascii="SFRM1200" w:hAnsi="SFRM1200" w:cs="SFRM1200"/>
+          <w:sz w:val="24"/>
+          <w:szCs w:val="24"/>
+        </w:rPr>
+        <w:t>Senior, and in Tunisia in 1974 , it today embraces over 75,000 people worldwide in over 20 and 65 sites.</w:t>
+      </w:r>
+    </w:p>
+    <w:p>
+      <w:pPr>
+        <w:autoSpaceDE w:val="0"/>
+        <w:autoSpaceDN w:val="0"/>
+        <w:adjustRightInd w:val="0"/>
+        <w:spacing w:after="0" w:line="240" w:lineRule="auto"/>
+        <w:rPr>
+          <w:rFonts w:ascii="SFRM1728" w:hAnsi="SFRM1728" w:cs="SFRM1728"/>
+          <w:sz w:val="34"/>
+          <w:szCs w:val="34"/>
+        </w:rPr>
+      </w:pPr>
+      <w:proofErr w:type="spellStart"/>
+      <w:r>
+        <w:rPr>
+          <w:rFonts w:ascii="SFRM1728" w:hAnsi="SFRM1728" w:cs="SFRM1728"/>
+          <w:sz w:val="34"/>
+          <w:szCs w:val="34"/>
+        </w:rPr>
+        <w:t>Dräxlmaier</w:t>
+      </w:r>
+      <w:proofErr w:type="spellEnd"/>
+      <w:r>
+        <w:rPr>
+          <w:rFonts w:ascii="SFRM1728" w:hAnsi="SFRM1728" w:cs="SFRM1728"/>
+          <w:sz w:val="34"/>
+          <w:szCs w:val="34"/>
+        </w:rPr>
+        <w:t xml:space="preserve"> </w:t>
+      </w:r>
+      <w:r>
+        <w:rPr>
+          <w:rFonts w:ascii="SFRM1728" w:hAnsi="SFRM1728" w:cs="SFRM1728"/>
+          <w:sz w:val="34"/>
+          <w:szCs w:val="34"/>
+        </w:rPr>
+        <w:t xml:space="preserve">develops and manufacture </w:t>
       </w:r>
       <w:r>
         <w:rPr>
@@ -948,6 +1181,93 @@
           <w:szCs w:val="34"/>
         </w:rPr>
         <w:t>omplex wiring harness systems, central electrical and electronic parts,</w:t>
+      </w:r>
+    </w:p>
+    <w:p>
+      <w:pPr>
+        <w:autoSpaceDE w:val="0"/>
+        <w:autoSpaceDN w:val="0"/>
+        <w:adjustRightInd w:val="0"/>
+        <w:spacing w:after="0" w:line="240" w:lineRule="auto"/>
+        <w:rPr>
+          <w:rFonts w:ascii="SFRM1728" w:hAnsi="SFRM1728" w:cs="SFRM1728"/>
+          <w:sz w:val="34"/>
+          <w:szCs w:val="34"/>
+        </w:rPr>
+      </w:pPr>
+      <w:r>
+        <w:rPr>
+          <w:rFonts w:ascii="SFRM1728" w:hAnsi="SFRM1728" w:cs="SFRM1728"/>
+          <w:sz w:val="34"/>
+          <w:szCs w:val="34"/>
+        </w:rPr>
+        <w:t xml:space="preserve">exclusive interiors and storage systems for electro-mobility for recognizable automobile </w:t>
+      </w:r>
+      <w:r>
+        <w:rPr>
+          <w:rFonts w:ascii="SFRM1728" w:hAnsi="SFRM1728" w:cs="SFRM1728"/>
+          <w:sz w:val="34"/>
+          <w:szCs w:val="34"/>
+        </w:rPr>
+        <w:t>manufacturers</w:t>
+      </w:r>
+      <w:r>
+        <w:rPr>
+          <w:rFonts w:ascii="SFRM1728" w:hAnsi="SFRM1728" w:cs="SFRM1728"/>
+          <w:sz w:val="34"/>
+          <w:szCs w:val="34"/>
+        </w:rPr>
+        <w:t xml:space="preserve"> such as Audi, BMW, Jaguar, Land Rover, Maserati, Mercedes-Benz,</w:t>
+      </w:r>
+      <w:r>
+        <w:rPr>
+          <w:rFonts w:ascii="SFRM1728" w:hAnsi="SFRM1728" w:cs="SFRM1728"/>
+          <w:sz w:val="34"/>
+          <w:szCs w:val="34"/>
+        </w:rPr>
+        <w:t xml:space="preserve"> </w:t>
+      </w:r>
+      <w:r>
+        <w:rPr>
+          <w:rFonts w:ascii="SFRM1728" w:hAnsi="SFRM1728" w:cs="SFRM1728"/>
+          <w:sz w:val="34"/>
+          <w:szCs w:val="34"/>
+        </w:rPr>
+        <w:t xml:space="preserve">MINI, Porsche, and </w:t>
+      </w:r>
+      <w:proofErr w:type="gramStart"/>
+      <w:r>
+        <w:rPr>
+          <w:rFonts w:ascii="SFRM1728" w:hAnsi="SFRM1728" w:cs="SFRM1728"/>
+          <w:sz w:val="34"/>
+          <w:szCs w:val="34"/>
+        </w:rPr>
+        <w:t>VW</w:t>
+      </w:r>
+      <w:r>
+        <w:rPr>
+          <w:rFonts w:ascii="SFRM1728" w:hAnsi="SFRM1728" w:cs="SFRM1728"/>
+          <w:sz w:val="34"/>
+          <w:szCs w:val="34"/>
+        </w:rPr>
+        <w:t xml:space="preserve"> </w:t>
+      </w:r>
+      <w:r>
+        <w:rPr>
+          <w:rFonts w:ascii="SFRM1728" w:hAnsi="SFRM1728" w:cs="SFRM1728"/>
+          <w:sz w:val="34"/>
+          <w:szCs w:val="34"/>
+        </w:rPr>
+        <w:t>,going</w:t>
+      </w:r>
+      <w:proofErr w:type="gramEnd"/>
+      <w:r>
+        <w:rPr>
+          <w:rFonts w:ascii="SFRM1728" w:hAnsi="SFRM1728" w:cs="SFRM1728"/>
+          <w:sz w:val="34"/>
+          <w:szCs w:val="34"/>
+        </w:rPr>
+        <w:t xml:space="preserve"> from the very first idea all the way up to in-sequence delivery,</w:t>
       </w:r>
     </w:p>
     <w:p>
@@ -971,15 +1291,7 @@
           <w:sz w:val="34"/>
           <w:szCs w:val="34"/>
         </w:rPr>
-        <w:t>exclusive interiors and storage systems for electro-mobility for recognizable automobile manufactureres such as Audi, BMW, Jaguar, Land Rover, Maserati, Mercedes-Benz,MINI, Porsche, and VW</w:t>
-      </w:r>
-      <w:r>
-        <w:rPr>
-          <w:rFonts w:ascii="SFRM1728" w:hAnsi="SFRM1728" w:cs="SFRM1728"/>
-          <w:sz w:val="34"/>
-          <w:szCs w:val="34"/>
-        </w:rPr>
-        <w:t xml:space="preserve"> going </w:t>
+        <w:t>DRÄXLMAIER manages the entire supply chain in all product segments. From the initial idea, going to the design and conception, ultramodern simulation processes, toolmaking, process development, lightweight construction, functional integration, and testing technology, all the way to in-sequence delivery of the products to the assembly line of the customer, DRÄXLMAIER supplies it all from a single source</w:t>
       </w:r>
       <w:r>
         <w:rPr>
@@ -990,107 +1302,204 @@
           <w:szCs w:val="26"/>
           <w:shd w:val="clear" w:color="auto" w:fill="FFFFFF"/>
         </w:rPr>
-        <w:t>from the very first idea all the way up to in-sequence delivery.</w:t>
-      </w:r>
-      <w:r>
+        <w:t>.</w:t>
+      </w:r>
+    </w:p>
+    <w:p>
+      <w:pPr>
+        <w:autoSpaceDE w:val="0"/>
+        <w:autoSpaceDN w:val="0"/>
+        <w:adjustRightInd w:val="0"/>
+        <w:spacing w:after="0" w:line="240" w:lineRule="auto"/>
         <w:rPr>
           <w:rFonts w:ascii="Arial" w:hAnsi="Arial" w:cs="Arial"/>
           <w:color w:val="767676"/>
           <w:spacing w:val="5"/>
-          <w:sz w:val="26"/>
-          <w:szCs w:val="26"/>
+          <w:sz w:val="24"/>
+          <w:szCs w:val="24"/>
           <w:shd w:val="clear" w:color="auto" w:fill="FFFFFF"/>
         </w:rPr>
-        <w:t xml:space="preserve"> </w:t>
-      </w:r>
+      </w:pPr>
+      <w:proofErr w:type="spellStart"/>
       <w:r>
         <w:rPr>
           <w:rFonts w:ascii="Arial" w:hAnsi="Arial" w:cs="Arial"/>
           <w:color w:val="767676"/>
           <w:spacing w:val="5"/>
-          <w:sz w:val="26"/>
-          <w:szCs w:val="26"/>
+          <w:sz w:val="24"/>
+          <w:szCs w:val="24"/>
           <w:shd w:val="clear" w:color="auto" w:fill="FFFFFF"/>
         </w:rPr>
-        <w:t>from the very first idea all the way up to in-sequence delivery.</w:t>
-      </w:r>
-    </w:p>
-    <w:p>
-      <w:pPr>
-        <w:autoSpaceDE w:val="0"/>
-        <w:autoSpaceDN w:val="0"/>
-        <w:adjustRightInd w:val="0"/>
-        <w:spacing w:after="0" w:line="240" w:lineRule="auto"/>
-        <w:rPr>
-          <w:rFonts w:ascii="SFRM1728" w:hAnsi="SFRM1728" w:cs="SFRM1728"/>
-          <w:sz w:val="34"/>
-          <w:szCs w:val="34"/>
-        </w:rPr>
-      </w:pPr>
+        <w:t>Draxlmaier</w:t>
+      </w:r>
+      <w:proofErr w:type="spellEnd"/>
       <w:r>
         <w:rPr>
           <w:rFonts w:ascii="Arial" w:hAnsi="Arial" w:cs="Arial"/>
           <w:color w:val="767676"/>
           <w:spacing w:val="5"/>
-          <w:sz w:val="26"/>
-          <w:szCs w:val="26"/>
-          <w:highlight w:val="yellow"/>
+          <w:sz w:val="24"/>
+          <w:szCs w:val="24"/>
           <w:shd w:val="clear" w:color="auto" w:fill="FFFFFF"/>
         </w:rPr>
-        <w:t xml:space="preserve">DRÄXLMAIER controls the entire supply chain in all product segments. From the initial idea, </w:t>
-      </w:r>
-      <w:commentRangeStart w:id="0"/>
+        <w:t xml:space="preserve"> is located in several position here in Tunisia, such as </w:t>
+      </w:r>
+      <w:proofErr w:type="spellStart"/>
+      <w:proofErr w:type="gramStart"/>
       <w:r>
         <w:rPr>
           <w:rFonts w:ascii="Arial" w:hAnsi="Arial" w:cs="Arial"/>
           <w:color w:val="767676"/>
           <w:spacing w:val="5"/>
-          <w:sz w:val="26"/>
-          <w:szCs w:val="26"/>
-          <w:highlight w:val="yellow"/>
+          <w:sz w:val="24"/>
+          <w:szCs w:val="24"/>
           <w:shd w:val="clear" w:color="auto" w:fill="FFFFFF"/>
         </w:rPr>
-        <w:t>through</w:t>
-      </w:r>
-      <w:commentRangeEnd w:id="0"/>
-      <w:r>
-        <w:rPr>
-          <w:rStyle w:val="CommentReference"/>
-        </w:rPr>
-        <w:commentReference w:id="0"/>
-      </w:r>
+        <w:t>jemmel</w:t>
+      </w:r>
+      <w:proofErr w:type="spellEnd"/>
       <w:r>
         <w:rPr>
           <w:rFonts w:ascii="Arial" w:hAnsi="Arial" w:cs="Arial"/>
           <w:color w:val="767676"/>
           <w:spacing w:val="5"/>
-          <w:sz w:val="26"/>
-          <w:szCs w:val="26"/>
-          <w:highlight w:val="yellow"/>
+          <w:sz w:val="24"/>
+          <w:szCs w:val="24"/>
           <w:shd w:val="clear" w:color="auto" w:fill="FFFFFF"/>
         </w:rPr>
-        <w:t xml:space="preserve"> design and conception, ultramodern simulation processes, tool making, process development, lightweight construction, functional integration, and testing technology, all the way to in-sequence delivery of the products to the assembly line of the customer, DRÄXLMAIER provides everything from a single source.</w:t>
-      </w:r>
-    </w:p>
-    <w:p>
-      <w:pPr>
-        <w:autoSpaceDE w:val="0"/>
-        <w:autoSpaceDN w:val="0"/>
-        <w:adjustRightInd w:val="0"/>
-        <w:spacing w:after="0" w:line="240" w:lineRule="auto"/>
-        <w:rPr>
-          <w:rFonts w:ascii="SFRM1728" w:hAnsi="SFRM1728" w:cs="SFRM1728"/>
-          <w:sz w:val="34"/>
-          <w:szCs w:val="34"/>
-        </w:rPr>
-      </w:pPr>
-      <w:r>
-        <w:rPr>
-          <w:rFonts w:ascii="SFRM1728" w:hAnsi="SFRM1728" w:cs="SFRM1728"/>
-          <w:sz w:val="34"/>
-          <w:szCs w:val="34"/>
-        </w:rPr>
-        <w:t>x.x activities sectors:</w:t>
+        <w:t xml:space="preserve"> ,</w:t>
+      </w:r>
+      <w:proofErr w:type="gramEnd"/>
+      <w:r>
+        <w:rPr>
+          <w:rFonts w:ascii="Arial" w:hAnsi="Arial" w:cs="Arial"/>
+          <w:color w:val="767676"/>
+          <w:spacing w:val="5"/>
+          <w:sz w:val="24"/>
+          <w:szCs w:val="24"/>
+          <w:shd w:val="clear" w:color="auto" w:fill="FFFFFF"/>
+        </w:rPr>
+        <w:t xml:space="preserve"> </w:t>
+      </w:r>
+      <w:r>
+        <w:rPr>
+          <w:rFonts w:ascii="Arimo-Bold" w:hAnsi="Arimo-Bold" w:cs="Arimo-Bold"/>
+          <w:b/>
+          <w:bCs/>
+          <w:sz w:val="24"/>
+          <w:szCs w:val="24"/>
+        </w:rPr>
+        <w:t xml:space="preserve">DRÄXLMAIER </w:t>
+      </w:r>
+      <w:proofErr w:type="spellStart"/>
+      <w:r>
+        <w:rPr>
+          <w:rFonts w:ascii="Arimo-Bold" w:hAnsi="Arimo-Bold" w:cs="Arimo-Bold"/>
+          <w:b/>
+          <w:bCs/>
+          <w:sz w:val="24"/>
+          <w:szCs w:val="24"/>
+        </w:rPr>
+        <w:t>Siliana</w:t>
+      </w:r>
+      <w:proofErr w:type="spellEnd"/>
+      <w:r>
+        <w:rPr>
+          <w:rFonts w:ascii="Arimo-Bold" w:hAnsi="Arimo-Bold" w:cs="Arimo-Bold"/>
+          <w:b/>
+          <w:bCs/>
+          <w:sz w:val="24"/>
+          <w:szCs w:val="24"/>
+        </w:rPr>
+        <w:t xml:space="preserve"> and </w:t>
+      </w:r>
+      <w:proofErr w:type="spellStart"/>
+      <w:r>
+        <w:rPr>
+          <w:rFonts w:ascii="Arimo-Bold" w:hAnsi="Arimo-Bold" w:cs="Arimo-Bold"/>
+          <w:b/>
+          <w:bCs/>
+          <w:sz w:val="24"/>
+          <w:szCs w:val="24"/>
+        </w:rPr>
+        <w:t>drexlmaier</w:t>
+      </w:r>
+      <w:proofErr w:type="spellEnd"/>
+      <w:r>
+        <w:rPr>
+          <w:rFonts w:ascii="Arimo-Bold" w:hAnsi="Arimo-Bold" w:cs="Arimo-Bold"/>
+          <w:b/>
+          <w:bCs/>
+          <w:sz w:val="24"/>
+          <w:szCs w:val="24"/>
+        </w:rPr>
+        <w:t xml:space="preserve"> Sousse </w:t>
+      </w:r>
+      <w:proofErr w:type="spellStart"/>
+      <w:r>
+        <w:rPr>
+          <w:rFonts w:ascii="Arimo-Bold" w:hAnsi="Arimo-Bold" w:cs="Arimo-Bold"/>
+          <w:b/>
+          <w:bCs/>
+          <w:sz w:val="24"/>
+          <w:szCs w:val="24"/>
+        </w:rPr>
+        <w:t>abdlahmid</w:t>
+      </w:r>
+      <w:proofErr w:type="spellEnd"/>
+      <w:r>
+        <w:rPr>
+          <w:rFonts w:ascii="Arimo-Bold" w:hAnsi="Arimo-Bold" w:cs="Arimo-Bold"/>
+          <w:b/>
+          <w:bCs/>
+          <w:sz w:val="24"/>
+          <w:szCs w:val="24"/>
+        </w:rPr>
+        <w:t xml:space="preserve"> where I conducted my internship.</w:t>
+      </w:r>
+    </w:p>
+    <w:p>
+      <w:pPr>
+        <w:autoSpaceDE w:val="0"/>
+        <w:autoSpaceDN w:val="0"/>
+        <w:adjustRightInd w:val="0"/>
+        <w:spacing w:after="0" w:line="240" w:lineRule="auto"/>
+        <w:rPr>
+          <w:rFonts w:ascii="SFRM1728" w:hAnsi="SFRM1728" w:cs="SFRM1728"/>
+          <w:sz w:val="34"/>
+          <w:szCs w:val="34"/>
+        </w:rPr>
+      </w:pPr>
+    </w:p>
+    <w:p>
+      <w:pPr>
+        <w:autoSpaceDE w:val="0"/>
+        <w:autoSpaceDN w:val="0"/>
+        <w:adjustRightInd w:val="0"/>
+        <w:spacing w:after="0" w:line="240" w:lineRule="auto"/>
+        <w:rPr>
+          <w:rFonts w:ascii="SFRM1728" w:hAnsi="SFRM1728" w:cs="SFRM1728"/>
+          <w:sz w:val="34"/>
+          <w:szCs w:val="34"/>
+        </w:rPr>
+      </w:pPr>
+      <w:proofErr w:type="spellStart"/>
+      <w:r>
+        <w:rPr>
+          <w:rFonts w:ascii="SFRM1728" w:hAnsi="SFRM1728" w:cs="SFRM1728"/>
+          <w:sz w:val="34"/>
+          <w:szCs w:val="34"/>
+        </w:rPr>
+        <w:t>x.x</w:t>
+      </w:r>
+      <w:proofErr w:type="spellEnd"/>
+      <w:r>
+        <w:rPr>
+          <w:rFonts w:ascii="SFRM1728" w:hAnsi="SFRM1728" w:cs="SFRM1728"/>
+          <w:sz w:val="34"/>
+          <w:szCs w:val="34"/>
+        </w:rPr>
+        <w:t xml:space="preserve"> activities sectors:</w:t>
       </w:r>
     </w:p>
     <w:p>
@@ -1132,70 +1541,267 @@
           <w:sz w:val="24"/>
           <w:szCs w:val="24"/>
         </w:rPr>
-        <w:t xml:space="preserve">Market study . . . . . . . . . . . . . . . . . . . . . . . . . . . . . . . </w:t>
-      </w:r>
-    </w:p>
-    <w:p>
-      <w:pPr>
-        <w:autoSpaceDE w:val="0"/>
-        <w:autoSpaceDN w:val="0"/>
-        <w:adjustRightInd w:val="0"/>
-        <w:spacing w:after="0" w:line="240" w:lineRule="auto"/>
-        <w:rPr>
-          <w:rFonts w:ascii="SFRM1728" w:hAnsi="SFRM1728" w:cs="SFRM1728"/>
-          <w:sz w:val="34"/>
-          <w:szCs w:val="34"/>
-        </w:rPr>
-      </w:pPr>
-    </w:p>
-    <w:p>
-      <w:pPr>
-        <w:autoSpaceDE w:val="0"/>
-        <w:autoSpaceDN w:val="0"/>
-        <w:adjustRightInd w:val="0"/>
-        <w:spacing w:after="0" w:line="240" w:lineRule="auto"/>
-        <w:rPr>
-          <w:rFonts w:ascii="SFRM1728" w:hAnsi="SFRM1728" w:cs="SFRM1728"/>
-          <w:sz w:val="34"/>
-          <w:szCs w:val="34"/>
-        </w:rPr>
-      </w:pPr>
-    </w:p>
-    <w:p>
-      <w:pPr>
-        <w:autoSpaceDE w:val="0"/>
-        <w:autoSpaceDN w:val="0"/>
-        <w:adjustRightInd w:val="0"/>
-        <w:spacing w:after="0" w:line="240" w:lineRule="auto"/>
-        <w:rPr>
-          <w:rFonts w:ascii="SFRM1728" w:hAnsi="SFRM1728" w:cs="SFRM1728"/>
-          <w:sz w:val="34"/>
-          <w:szCs w:val="34"/>
-        </w:rPr>
-      </w:pPr>
-      <w:r>
-        <w:rPr>
-          <w:rFonts w:ascii="SFRM1728" w:hAnsi="SFRM1728" w:cs="SFRM1728"/>
-          <w:sz w:val="34"/>
-          <w:szCs w:val="34"/>
-        </w:rPr>
-        <w:t xml:space="preserve">As information  is an open source reached by everyone, it got so easy to be influenced since everybody tends to express their sentiments over a certain brand online risking to damage that fragile </w:t>
-      </w:r>
-      <w:r>
-        <w:rPr>
-          <w:rFonts w:ascii="SFRM1728" w:hAnsi="SFRM1728" w:cs="SFRM1728"/>
-          <w:sz w:val="34"/>
-          <w:szCs w:val="34"/>
-        </w:rPr>
-        <w:t>vulnerable</w:t>
-      </w:r>
-      <w:r>
-        <w:rPr>
-          <w:rFonts w:ascii="SFRM1728" w:hAnsi="SFRM1728" w:cs="SFRM1728"/>
-          <w:sz w:val="34"/>
-          <w:szCs w:val="34"/>
-        </w:rPr>
-        <w:t xml:space="preserve"> reputations, the client are getting more and more educated about their demands when it comes to services, that's why they anticipate a </w:t>
+        <w:t xml:space="preserve">Market study . . . . . . . . . . . . . . . . . . . . . . . . . . . </w:t>
+      </w:r>
+      <w:proofErr w:type="gramStart"/>
+      <w:r>
+        <w:rPr>
+          <w:rFonts w:ascii="SFRM1200" w:hAnsi="SFRM1200" w:cs="SFRM1200"/>
+          <w:sz w:val="24"/>
+          <w:szCs w:val="24"/>
+        </w:rPr>
+        <w:t>. . . .</w:t>
+      </w:r>
+      <w:proofErr w:type="gramEnd"/>
+      <w:r>
+        <w:rPr>
+          <w:rFonts w:ascii="SFRM1200" w:hAnsi="SFRM1200" w:cs="SFRM1200"/>
+          <w:sz w:val="24"/>
+          <w:szCs w:val="24"/>
+        </w:rPr>
+        <w:t xml:space="preserve"> </w:t>
+      </w:r>
+    </w:p>
+    <w:p>
+      <w:pPr>
+        <w:autoSpaceDE w:val="0"/>
+        <w:autoSpaceDN w:val="0"/>
+        <w:adjustRightInd w:val="0"/>
+        <w:spacing w:after="0" w:line="240" w:lineRule="auto"/>
+        <w:rPr>
+          <w:rFonts w:ascii="SFRM1728" w:hAnsi="SFRM1728" w:cs="SFRM1728"/>
+          <w:sz w:val="34"/>
+          <w:szCs w:val="34"/>
+        </w:rPr>
+      </w:pPr>
+    </w:p>
+    <w:p>
+      <w:pPr>
+        <w:autoSpaceDE w:val="0"/>
+        <w:autoSpaceDN w:val="0"/>
+        <w:adjustRightInd w:val="0"/>
+        <w:spacing w:after="0" w:line="240" w:lineRule="auto"/>
+        <w:rPr>
+          <w:rFonts w:ascii="SFRM1728" w:hAnsi="SFRM1728" w:cs="SFRM1728"/>
+          <w:sz w:val="34"/>
+          <w:szCs w:val="34"/>
+        </w:rPr>
+      </w:pPr>
+    </w:p>
+    <w:p>
+      <w:pPr>
+        <w:autoSpaceDE w:val="0"/>
+        <w:autoSpaceDN w:val="0"/>
+        <w:adjustRightInd w:val="0"/>
+        <w:spacing w:after="0" w:line="240" w:lineRule="auto"/>
+        <w:rPr>
+          <w:rFonts w:ascii="SFRM1728" w:hAnsi="SFRM1728" w:cs="SFRM1728"/>
+          <w:sz w:val="34"/>
+          <w:szCs w:val="34"/>
+        </w:rPr>
+      </w:pPr>
+      <w:r>
+        <w:rPr>
+          <w:rFonts w:ascii="SFRM1728" w:hAnsi="SFRM1728" w:cs="SFRM1728"/>
+          <w:sz w:val="34"/>
+          <w:szCs w:val="34"/>
+        </w:rPr>
+        <w:t xml:space="preserve">As </w:t>
+      </w:r>
+      <w:proofErr w:type="gramStart"/>
+      <w:r>
+        <w:rPr>
+          <w:rFonts w:ascii="SFRM1728" w:hAnsi="SFRM1728" w:cs="SFRM1728"/>
+          <w:sz w:val="34"/>
+          <w:szCs w:val="34"/>
+        </w:rPr>
+        <w:t xml:space="preserve">information  </w:t>
+      </w:r>
+      <w:r>
+        <w:rPr>
+          <w:rFonts w:ascii="SFRM1728" w:hAnsi="SFRM1728" w:cs="SFRM1728"/>
+          <w:sz w:val="34"/>
+          <w:szCs w:val="34"/>
+        </w:rPr>
+        <w:t>turned</w:t>
+      </w:r>
+      <w:proofErr w:type="gramEnd"/>
+      <w:r>
+        <w:rPr>
+          <w:rFonts w:ascii="SFRM1728" w:hAnsi="SFRM1728" w:cs="SFRM1728"/>
+          <w:sz w:val="34"/>
+          <w:szCs w:val="34"/>
+        </w:rPr>
+        <w:t xml:space="preserve"> into </w:t>
+      </w:r>
+      <w:r>
+        <w:rPr>
+          <w:rFonts w:ascii="SFRM1728" w:hAnsi="SFRM1728" w:cs="SFRM1728"/>
+          <w:sz w:val="34"/>
+          <w:szCs w:val="34"/>
+        </w:rPr>
+        <w:t xml:space="preserve"> an open source reached by everyone,</w:t>
+      </w:r>
+    </w:p>
+    <w:p>
+      <w:pPr>
+        <w:autoSpaceDE w:val="0"/>
+        <w:autoSpaceDN w:val="0"/>
+        <w:adjustRightInd w:val="0"/>
+        <w:spacing w:after="0" w:line="240" w:lineRule="auto"/>
+        <w:rPr>
+          <w:rFonts w:ascii="SFRM1728" w:hAnsi="SFRM1728" w:cs="SFRM1728"/>
+          <w:sz w:val="34"/>
+          <w:szCs w:val="34"/>
+        </w:rPr>
+      </w:pPr>
+      <w:r>
+        <w:rPr>
+          <w:rFonts w:ascii="SFRM1728" w:hAnsi="SFRM1728" w:cs="SFRM1728"/>
+          <w:sz w:val="34"/>
+          <w:szCs w:val="34"/>
+        </w:rPr>
+        <w:t xml:space="preserve">Leaving negative comments over a brand online </w:t>
+      </w:r>
+      <w:r>
+        <w:rPr>
+          <w:rFonts w:ascii="SFRM1728" w:hAnsi="SFRM1728" w:cs="SFRM1728"/>
+          <w:sz w:val="34"/>
+          <w:szCs w:val="34"/>
+        </w:rPr>
+        <w:t>might risk</w:t>
+      </w:r>
+      <w:r>
+        <w:rPr>
+          <w:rFonts w:ascii="SFRM1728" w:hAnsi="SFRM1728" w:cs="SFRM1728"/>
+          <w:sz w:val="34"/>
+          <w:szCs w:val="34"/>
+        </w:rPr>
+        <w:t xml:space="preserve"> </w:t>
+      </w:r>
+      <w:r>
+        <w:rPr>
+          <w:rFonts w:ascii="SFRM1728" w:hAnsi="SFRM1728" w:cs="SFRM1728"/>
+          <w:sz w:val="34"/>
+          <w:szCs w:val="34"/>
+        </w:rPr>
+        <w:t xml:space="preserve">damaging </w:t>
+      </w:r>
+      <w:proofErr w:type="gramStart"/>
+      <w:r>
+        <w:rPr>
+          <w:rFonts w:ascii="SFRM1728" w:hAnsi="SFRM1728" w:cs="SFRM1728"/>
+          <w:sz w:val="34"/>
+          <w:szCs w:val="34"/>
+        </w:rPr>
+        <w:t xml:space="preserve">their </w:t>
+      </w:r>
+      <w:r>
+        <w:rPr>
+          <w:rFonts w:ascii="SFRM1728" w:hAnsi="SFRM1728" w:cs="SFRM1728"/>
+          <w:sz w:val="34"/>
+          <w:szCs w:val="34"/>
+        </w:rPr>
+        <w:t xml:space="preserve"> fragile</w:t>
+      </w:r>
+      <w:proofErr w:type="gramEnd"/>
+      <w:r>
+        <w:rPr>
+          <w:rFonts w:ascii="SFRM1728" w:hAnsi="SFRM1728" w:cs="SFRM1728"/>
+          <w:sz w:val="34"/>
+          <w:szCs w:val="34"/>
+        </w:rPr>
+        <w:t xml:space="preserve"> vulnerable reputations</w:t>
+      </w:r>
+      <w:r>
+        <w:rPr>
+          <w:rFonts w:ascii="SFRM1728" w:hAnsi="SFRM1728" w:cs="SFRM1728"/>
+          <w:sz w:val="34"/>
+          <w:szCs w:val="34"/>
+        </w:rPr>
+        <w:t>.</w:t>
+      </w:r>
+    </w:p>
+    <w:p>
+      <w:pPr>
+        <w:autoSpaceDE w:val="0"/>
+        <w:autoSpaceDN w:val="0"/>
+        <w:adjustRightInd w:val="0"/>
+        <w:spacing w:after="0" w:line="240" w:lineRule="auto"/>
+        <w:rPr>
+          <w:rFonts w:ascii="SFRM1728" w:hAnsi="SFRM1728" w:cs="SFRM1728"/>
+          <w:sz w:val="34"/>
+          <w:szCs w:val="34"/>
+        </w:rPr>
+      </w:pPr>
+      <w:r>
+        <w:rPr>
+          <w:rFonts w:ascii="SFRM1728" w:hAnsi="SFRM1728" w:cs="SFRM1728"/>
+          <w:sz w:val="34"/>
+          <w:szCs w:val="34"/>
+        </w:rPr>
+        <w:t>Nowadays i</w:t>
+      </w:r>
+      <w:r>
+        <w:rPr>
+          <w:rFonts w:ascii="SFRM1728" w:hAnsi="SFRM1728" w:cs="SFRM1728"/>
+          <w:sz w:val="34"/>
+          <w:szCs w:val="34"/>
+        </w:rPr>
+        <w:t xml:space="preserve">t got so easy to be influenced since everybody tends to express their sentiments </w:t>
+      </w:r>
+      <w:r>
+        <w:rPr>
+          <w:rFonts w:ascii="SFRM1728" w:hAnsi="SFRM1728" w:cs="SFRM1728"/>
+          <w:sz w:val="34"/>
+          <w:szCs w:val="34"/>
+        </w:rPr>
+        <w:t>publicly on the internet, and that opinion carries on forever.</w:t>
+      </w:r>
+    </w:p>
+    <w:p>
+      <w:pPr>
+        <w:autoSpaceDE w:val="0"/>
+        <w:autoSpaceDN w:val="0"/>
+        <w:adjustRightInd w:val="0"/>
+        <w:spacing w:after="0" w:line="240" w:lineRule="auto"/>
+        <w:rPr>
+          <w:rFonts w:ascii="SFRM1728" w:hAnsi="SFRM1728" w:cs="SFRM1728"/>
+          <w:sz w:val="34"/>
+          <w:szCs w:val="34"/>
+        </w:rPr>
+      </w:pPr>
+      <w:r>
+        <w:rPr>
+          <w:rFonts w:ascii="SFRM1728" w:hAnsi="SFRM1728" w:cs="SFRM1728"/>
+          <w:sz w:val="34"/>
+          <w:szCs w:val="34"/>
+        </w:rPr>
+        <w:t>T</w:t>
+      </w:r>
+      <w:r>
+        <w:rPr>
+          <w:rFonts w:ascii="SFRM1728" w:hAnsi="SFRM1728" w:cs="SFRM1728"/>
+          <w:sz w:val="34"/>
+          <w:szCs w:val="34"/>
+        </w:rPr>
+        <w:t>he client</w:t>
+      </w:r>
+      <w:r>
+        <w:rPr>
+          <w:rFonts w:ascii="SFRM1728" w:hAnsi="SFRM1728" w:cs="SFRM1728"/>
+          <w:sz w:val="34"/>
+          <w:szCs w:val="34"/>
+        </w:rPr>
+        <w:t>s</w:t>
+      </w:r>
+      <w:r>
+        <w:rPr>
+          <w:rFonts w:ascii="SFRM1728" w:hAnsi="SFRM1728" w:cs="SFRM1728"/>
+          <w:sz w:val="34"/>
+          <w:szCs w:val="34"/>
+        </w:rPr>
+        <w:t xml:space="preserve"> are getting more and more educated about their demands when it comes to services, that's why they anticipate a </w:t>
       </w:r>
       <w:r>
         <w:rPr>
@@ -1226,13 +1832,31 @@
           <w:szCs w:val="34"/>
         </w:rPr>
       </w:pPr>
-      <w:r>
-        <w:rPr>
-          <w:rFonts w:ascii="SFRM1728" w:hAnsi="SFRM1728" w:cs="SFRM1728"/>
-          <w:sz w:val="34"/>
-          <w:szCs w:val="34"/>
-        </w:rPr>
-        <w:t xml:space="preserve">So it is important to maintain a high level of professionalism  </w:t>
+      <w:proofErr w:type="spellStart"/>
+      <w:r>
+        <w:rPr>
+          <w:rFonts w:ascii="SFRM1728" w:hAnsi="SFRM1728" w:cs="SFRM1728"/>
+          <w:sz w:val="34"/>
+          <w:szCs w:val="34"/>
+        </w:rPr>
+        <w:t>therefor</w:t>
+      </w:r>
+      <w:proofErr w:type="spellEnd"/>
+      <w:r>
+        <w:rPr>
+          <w:rFonts w:ascii="SFRM1728" w:hAnsi="SFRM1728" w:cs="SFRM1728"/>
+          <w:sz w:val="34"/>
+          <w:szCs w:val="34"/>
+        </w:rPr>
+        <w:t xml:space="preserve">, </w:t>
+      </w:r>
+      <w:r>
+        <w:rPr>
+          <w:rFonts w:ascii="SFRM1728" w:hAnsi="SFRM1728" w:cs="SFRM1728"/>
+          <w:sz w:val="34"/>
+          <w:szCs w:val="34"/>
+        </w:rPr>
+        <w:t xml:space="preserve">it is important to maintain a high level of professionalism  </w:t>
       </w:r>
     </w:p>
     <w:p>
@@ -1282,7 +1906,41 @@
           <w:sz w:val="34"/>
           <w:szCs w:val="34"/>
         </w:rPr>
-        <w:t xml:space="preserve">That’s why here in draxlmaier we base on specific norms to deliver </w:t>
+        <w:t xml:space="preserve">That’s why here in </w:t>
+      </w:r>
+      <w:proofErr w:type="spellStart"/>
+      <w:r>
+        <w:rPr>
+          <w:rFonts w:ascii="SFRM1728" w:hAnsi="SFRM1728" w:cs="SFRM1728"/>
+          <w:sz w:val="34"/>
+          <w:szCs w:val="34"/>
+        </w:rPr>
+        <w:t>draxlmaier</w:t>
+      </w:r>
+      <w:proofErr w:type="spellEnd"/>
+      <w:r>
+        <w:rPr>
+          <w:rFonts w:ascii="SFRM1728" w:hAnsi="SFRM1728" w:cs="SFRM1728"/>
+          <w:sz w:val="34"/>
+          <w:szCs w:val="34"/>
+        </w:rPr>
+        <w:t xml:space="preserve"> we </w:t>
+      </w:r>
+      <w:r>
+        <w:rPr>
+          <w:rFonts w:ascii="SFRM1728" w:hAnsi="SFRM1728" w:cs="SFRM1728"/>
+          <w:sz w:val="34"/>
+          <w:szCs w:val="34"/>
+        </w:rPr>
+        <w:t>strictly stick to</w:t>
+      </w:r>
+      <w:r>
+        <w:rPr>
+          <w:rFonts w:ascii="SFRM1728" w:hAnsi="SFRM1728" w:cs="SFRM1728"/>
+          <w:sz w:val="34"/>
+          <w:szCs w:val="34"/>
+        </w:rPr>
+        <w:t xml:space="preserve"> specific norms to deliver </w:t>
       </w:r>
       <w:r>
         <w:rPr>
@@ -1311,244 +1969,521 @@
           <w:sz w:val="34"/>
           <w:szCs w:val="34"/>
         </w:rPr>
-        <w:t>(here I can talk values and from there talk about the norm)</w:t>
-      </w:r>
-    </w:p>
-    <w:p>
-      <w:pPr>
-        <w:autoSpaceDE w:val="0"/>
-        <w:autoSpaceDN w:val="0"/>
-        <w:adjustRightInd w:val="0"/>
-        <w:spacing w:after="0" w:line="240" w:lineRule="auto"/>
-        <w:rPr>
-          <w:rFonts w:ascii="SFRM1728" w:hAnsi="SFRM1728" w:cs="SFRM1728"/>
-          <w:sz w:val="34"/>
-          <w:szCs w:val="34"/>
-        </w:rPr>
-      </w:pPr>
-    </w:p>
-    <w:p>
-      <w:pPr>
-        <w:autoSpaceDE w:val="0"/>
-        <w:autoSpaceDN w:val="0"/>
-        <w:adjustRightInd w:val="0"/>
-        <w:spacing w:after="0" w:line="240" w:lineRule="auto"/>
-        <w:rPr>
-          <w:rFonts w:ascii="SFRM1728" w:hAnsi="SFRM1728" w:cs="SFRM1728"/>
-          <w:sz w:val="34"/>
-          <w:szCs w:val="34"/>
-        </w:rPr>
-      </w:pPr>
-    </w:p>
-    <w:p>
-      <w:pPr>
-        <w:autoSpaceDE w:val="0"/>
-        <w:autoSpaceDN w:val="0"/>
-        <w:adjustRightInd w:val="0"/>
-        <w:spacing w:after="0" w:line="240" w:lineRule="auto"/>
-        <w:rPr>
-          <w:rFonts w:ascii="SFRM1728" w:hAnsi="SFRM1728" w:cs="SFRM1728"/>
-          <w:sz w:val="34"/>
-          <w:szCs w:val="34"/>
-        </w:rPr>
-      </w:pPr>
-    </w:p>
-    <w:p>
-      <w:pPr>
-        <w:autoSpaceDE w:val="0"/>
-        <w:autoSpaceDN w:val="0"/>
-        <w:adjustRightInd w:val="0"/>
-        <w:spacing w:after="0" w:line="240" w:lineRule="auto"/>
-        <w:rPr>
-          <w:rFonts w:ascii="SFRM1728" w:hAnsi="SFRM1728" w:cs="SFRM1728"/>
-          <w:sz w:val="34"/>
-          <w:szCs w:val="34"/>
-        </w:rPr>
-      </w:pPr>
-    </w:p>
-    <w:p>
-      <w:pPr>
-        <w:autoSpaceDE w:val="0"/>
-        <w:autoSpaceDN w:val="0"/>
-        <w:adjustRightInd w:val="0"/>
-        <w:spacing w:after="0" w:line="240" w:lineRule="auto"/>
-        <w:rPr>
-          <w:rFonts w:ascii="SFRM1200" w:hAnsi="SFRM1200" w:cs="SFRM1200"/>
-          <w:sz w:val="24"/>
-          <w:szCs w:val="24"/>
-        </w:rPr>
-      </w:pPr>
-      <w:r>
-        <w:rPr>
-          <w:rFonts w:ascii="SFRM1200" w:hAnsi="SFRM1200" w:cs="SFRM1200"/>
-          <w:sz w:val="24"/>
-          <w:szCs w:val="24"/>
-        </w:rPr>
-        <w:t xml:space="preserve">Problematic . . . . . . . . . . . . . . . . . . . . . . . . . . . . . . . . </w:t>
-      </w:r>
-    </w:p>
-    <w:p>
-      <w:pPr>
-        <w:autoSpaceDE w:val="0"/>
-        <w:autoSpaceDN w:val="0"/>
-        <w:adjustRightInd w:val="0"/>
-        <w:spacing w:after="0" w:line="240" w:lineRule="auto"/>
-        <w:rPr>
-          <w:rFonts w:ascii="SFRM1200" w:hAnsi="SFRM1200" w:cs="SFRM1200"/>
-          <w:sz w:val="24"/>
-          <w:szCs w:val="24"/>
-        </w:rPr>
-      </w:pPr>
-    </w:p>
-    <w:p>
-      <w:pPr>
-        <w:autoSpaceDE w:val="0"/>
-        <w:autoSpaceDN w:val="0"/>
-        <w:adjustRightInd w:val="0"/>
-        <w:spacing w:after="0" w:line="240" w:lineRule="auto"/>
-        <w:rPr>
-          <w:rFonts w:ascii="SFRM1200" w:hAnsi="SFRM1200" w:cs="SFRM1200"/>
-          <w:sz w:val="24"/>
-          <w:szCs w:val="24"/>
-        </w:rPr>
-      </w:pPr>
-      <w:r>
-        <w:rPr>
-          <w:rFonts w:ascii="SFRM1200" w:hAnsi="SFRM1200" w:cs="SFRM1200"/>
-          <w:sz w:val="24"/>
-          <w:szCs w:val="24"/>
-        </w:rPr>
-        <w:t>Here I shall talk about how norms evolves over times</w:t>
-      </w:r>
-    </w:p>
-    <w:p>
-      <w:pPr>
-        <w:autoSpaceDE w:val="0"/>
-        <w:autoSpaceDN w:val="0"/>
-        <w:adjustRightInd w:val="0"/>
-        <w:spacing w:after="0" w:line="240" w:lineRule="auto"/>
-        <w:rPr>
-          <w:rFonts w:ascii="SFRM1200" w:hAnsi="SFRM1200" w:cs="SFRM1200"/>
-          <w:sz w:val="24"/>
-          <w:szCs w:val="24"/>
-        </w:rPr>
-      </w:pPr>
-      <w:r>
-        <w:rPr>
-          <w:rFonts w:ascii="SFRM1200" w:hAnsi="SFRM1200" w:cs="SFRM1200"/>
-          <w:sz w:val="24"/>
-          <w:szCs w:val="24"/>
-        </w:rPr>
-        <w:t>-some of the documents changes over years and some over a brief time</w:t>
-      </w:r>
-    </w:p>
-    <w:p>
-      <w:pPr>
-        <w:autoSpaceDE w:val="0"/>
-        <w:autoSpaceDN w:val="0"/>
-        <w:adjustRightInd w:val="0"/>
-        <w:spacing w:after="0" w:line="240" w:lineRule="auto"/>
-        <w:rPr>
-          <w:rFonts w:ascii="SFRM1200" w:hAnsi="SFRM1200" w:cs="SFRM1200"/>
-          <w:sz w:val="24"/>
-          <w:szCs w:val="24"/>
-        </w:rPr>
-      </w:pPr>
-      <w:r>
-        <w:rPr>
-          <w:rFonts w:ascii="SFRM1200" w:hAnsi="SFRM1200" w:cs="SFRM1200"/>
-          <w:sz w:val="24"/>
-          <w:szCs w:val="24"/>
-        </w:rPr>
-        <w:t>-lots of documents</w:t>
-      </w:r>
-    </w:p>
-    <w:p>
-      <w:pPr>
-        <w:autoSpaceDE w:val="0"/>
-        <w:autoSpaceDN w:val="0"/>
-        <w:adjustRightInd w:val="0"/>
-        <w:spacing w:after="0" w:line="240" w:lineRule="auto"/>
-        <w:rPr>
-          <w:rFonts w:ascii="SFRM1200" w:hAnsi="SFRM1200" w:cs="SFRM1200"/>
-          <w:sz w:val="24"/>
-          <w:szCs w:val="24"/>
-        </w:rPr>
-      </w:pPr>
-      <w:r>
-        <w:rPr>
-          <w:rFonts w:ascii="SFRM1200" w:hAnsi="SFRM1200" w:cs="SFRM1200"/>
-          <w:sz w:val="24"/>
-          <w:szCs w:val="24"/>
-        </w:rPr>
-        <w:t xml:space="preserve">-the audit </w:t>
-      </w:r>
-      <w:r>
-        <w:rPr>
-          <w:rFonts w:ascii="SFRM1200" w:hAnsi="SFRM1200" w:cs="SFRM1200"/>
-          <w:sz w:val="24"/>
-          <w:szCs w:val="24"/>
-        </w:rPr>
-        <w:t>happens</w:t>
-      </w:r>
-      <w:r>
-        <w:rPr>
-          <w:rFonts w:ascii="SFRM1200" w:hAnsi="SFRM1200" w:cs="SFRM1200"/>
-          <w:sz w:val="24"/>
-          <w:szCs w:val="24"/>
+        <w:t>(</w:t>
+      </w:r>
+      <w:proofErr w:type="gramStart"/>
+      <w:r>
+        <w:rPr>
+          <w:rFonts w:ascii="SFRM1728" w:hAnsi="SFRM1728" w:cs="SFRM1728"/>
+          <w:sz w:val="34"/>
+          <w:szCs w:val="34"/>
+        </w:rPr>
+        <w:t>here</w:t>
+      </w:r>
+      <w:proofErr w:type="gramEnd"/>
+      <w:r>
+        <w:rPr>
+          <w:rFonts w:ascii="SFRM1728" w:hAnsi="SFRM1728" w:cs="SFRM1728"/>
+          <w:sz w:val="34"/>
+          <w:szCs w:val="34"/>
+        </w:rPr>
+        <w:t xml:space="preserve"> I can talk values and from there talk about the norm)</w:t>
+      </w:r>
+    </w:p>
+    <w:p>
+      <w:pPr>
+        <w:autoSpaceDE w:val="0"/>
+        <w:autoSpaceDN w:val="0"/>
+        <w:adjustRightInd w:val="0"/>
+        <w:spacing w:after="0" w:line="240" w:lineRule="auto"/>
+        <w:rPr>
+          <w:rFonts w:ascii="SFRM1728" w:hAnsi="SFRM1728" w:cs="SFRM1728"/>
+          <w:sz w:val="34"/>
+          <w:szCs w:val="34"/>
+        </w:rPr>
+      </w:pPr>
+      <w:r>
+        <w:rPr>
+          <w:rFonts w:ascii="SFRM1728" w:hAnsi="SFRM1728" w:cs="SFRM1728"/>
+          <w:sz w:val="34"/>
+          <w:szCs w:val="34"/>
+        </w:rPr>
+        <w:t>(</w:t>
+      </w:r>
+      <w:proofErr w:type="gramStart"/>
+      <w:r>
+        <w:rPr>
+          <w:rFonts w:ascii="SFRM1728" w:hAnsi="SFRM1728" w:cs="SFRM1728"/>
+          <w:sz w:val="34"/>
+          <w:szCs w:val="34"/>
+        </w:rPr>
+        <w:t>leave</w:t>
+      </w:r>
+      <w:proofErr w:type="gramEnd"/>
+      <w:r>
+        <w:rPr>
+          <w:rFonts w:ascii="SFRM1728" w:hAnsi="SFRM1728" w:cs="SFRM1728"/>
+          <w:sz w:val="34"/>
+          <w:szCs w:val="34"/>
+        </w:rPr>
+        <w:t xml:space="preserve"> this until you meet </w:t>
+      </w:r>
+      <w:proofErr w:type="spellStart"/>
+      <w:r>
+        <w:rPr>
+          <w:rFonts w:ascii="SFRM1728" w:hAnsi="SFRM1728" w:cs="SFRM1728"/>
+          <w:sz w:val="34"/>
+          <w:szCs w:val="34"/>
+        </w:rPr>
+        <w:t>ismail</w:t>
+      </w:r>
+      <w:proofErr w:type="spellEnd"/>
+      <w:r>
+        <w:rPr>
+          <w:rFonts w:ascii="SFRM1728" w:hAnsi="SFRM1728" w:cs="SFRM1728"/>
+          <w:sz w:val="34"/>
+          <w:szCs w:val="34"/>
         </w:rPr>
         <w:t xml:space="preserve"> </w:t>
       </w:r>
-      <w:r>
-        <w:rPr>
-          <w:rFonts w:ascii="SFRM1200" w:hAnsi="SFRM1200" w:cs="SFRM1200"/>
-          <w:sz w:val="24"/>
-          <w:szCs w:val="24"/>
-        </w:rPr>
-        <w:t>before</w:t>
-      </w:r>
-      <w:r>
-        <w:rPr>
-          <w:rFonts w:ascii="SFRM1200" w:hAnsi="SFRM1200" w:cs="SFRM1200"/>
-          <w:sz w:val="24"/>
-          <w:szCs w:val="24"/>
-        </w:rPr>
-        <w:t xml:space="preserve"> production</w:t>
-      </w:r>
-    </w:p>
-    <w:p>
-      <w:pPr>
-        <w:autoSpaceDE w:val="0"/>
-        <w:autoSpaceDN w:val="0"/>
-        <w:adjustRightInd w:val="0"/>
-        <w:spacing w:after="0" w:line="240" w:lineRule="auto"/>
-        <w:rPr>
-          <w:rFonts w:ascii="SFRM1200" w:hAnsi="SFRM1200" w:cs="SFRM1200"/>
-          <w:sz w:val="24"/>
-          <w:szCs w:val="24"/>
-        </w:rPr>
-      </w:pPr>
-      <w:r>
-        <w:rPr>
-          <w:rFonts w:ascii="SFRM1200" w:hAnsi="SFRM1200" w:cs="SFRM1200"/>
-          <w:sz w:val="24"/>
-          <w:szCs w:val="24"/>
-        </w:rPr>
-        <w:t>-auditing might take hours to look into files and months to be reviewed.</w:t>
-      </w:r>
-    </w:p>
-    <w:p>
-      <w:pPr>
-        <w:autoSpaceDE w:val="0"/>
-        <w:autoSpaceDN w:val="0"/>
-        <w:adjustRightInd w:val="0"/>
-        <w:spacing w:after="0" w:line="240" w:lineRule="auto"/>
-        <w:rPr>
-          <w:rFonts w:ascii="SFRM1728" w:hAnsi="SFRM1728" w:cs="SFRM1728"/>
-          <w:sz w:val="34"/>
-          <w:szCs w:val="34"/>
-        </w:rPr>
-      </w:pPr>
+      <w:proofErr w:type="spellStart"/>
+      <w:r>
+        <w:rPr>
+          <w:rFonts w:ascii="SFRM1728" w:hAnsi="SFRM1728" w:cs="SFRM1728"/>
+          <w:sz w:val="34"/>
+          <w:szCs w:val="34"/>
+        </w:rPr>
+        <w:t>bé</w:t>
+      </w:r>
+      <w:proofErr w:type="spellEnd"/>
+      <w:r>
+        <w:rPr>
+          <w:rFonts w:ascii="SFRM1728" w:hAnsi="SFRM1728" w:cs="SFRM1728"/>
+          <w:sz w:val="34"/>
+          <w:szCs w:val="34"/>
+        </w:rPr>
+        <w:t>)</w:t>
+      </w:r>
+    </w:p>
+    <w:p>
+      <w:pPr>
+        <w:autoSpaceDE w:val="0"/>
+        <w:autoSpaceDN w:val="0"/>
+        <w:adjustRightInd w:val="0"/>
+        <w:spacing w:after="0" w:line="240" w:lineRule="auto"/>
+        <w:rPr>
+          <w:rFonts w:ascii="SFRM1728" w:hAnsi="SFRM1728" w:cs="SFRM1728"/>
+          <w:sz w:val="34"/>
+          <w:szCs w:val="34"/>
+        </w:rPr>
+      </w:pPr>
+    </w:p>
+    <w:p>
+      <w:pPr>
+        <w:autoSpaceDE w:val="0"/>
+        <w:autoSpaceDN w:val="0"/>
+        <w:adjustRightInd w:val="0"/>
+        <w:spacing w:after="0" w:line="240" w:lineRule="auto"/>
+        <w:rPr>
+          <w:rFonts w:ascii="SFRM1728" w:hAnsi="SFRM1728" w:cs="SFRM1728"/>
+          <w:sz w:val="34"/>
+          <w:szCs w:val="34"/>
+        </w:rPr>
+      </w:pPr>
+    </w:p>
+    <w:p>
+      <w:pPr>
+        <w:autoSpaceDE w:val="0"/>
+        <w:autoSpaceDN w:val="0"/>
+        <w:adjustRightInd w:val="0"/>
+        <w:spacing w:after="0" w:line="240" w:lineRule="auto"/>
+        <w:rPr>
+          <w:rFonts w:ascii="SFRM1728" w:hAnsi="SFRM1728" w:cs="SFRM1728"/>
+          <w:sz w:val="34"/>
+          <w:szCs w:val="34"/>
+        </w:rPr>
+      </w:pPr>
+    </w:p>
+    <w:p>
+      <w:pPr>
+        <w:autoSpaceDE w:val="0"/>
+        <w:autoSpaceDN w:val="0"/>
+        <w:adjustRightInd w:val="0"/>
+        <w:spacing w:after="0" w:line="240" w:lineRule="auto"/>
+        <w:rPr>
+          <w:rFonts w:ascii="SFRM1200" w:hAnsi="SFRM1200" w:cs="SFRM1200"/>
+          <w:sz w:val="24"/>
+          <w:szCs w:val="24"/>
+        </w:rPr>
+      </w:pPr>
+      <w:r>
+        <w:rPr>
+          <w:rFonts w:ascii="SFRM1200" w:hAnsi="SFRM1200" w:cs="SFRM1200"/>
+          <w:sz w:val="24"/>
+          <w:szCs w:val="24"/>
+        </w:rPr>
+        <w:t xml:space="preserve">Problematic . . . . . . . . . . . . . . . . . . . . . . . . . . . </w:t>
+      </w:r>
+      <w:proofErr w:type="gramStart"/>
+      <w:r>
+        <w:rPr>
+          <w:rFonts w:ascii="SFRM1200" w:hAnsi="SFRM1200" w:cs="SFRM1200"/>
+          <w:sz w:val="24"/>
+          <w:szCs w:val="24"/>
+        </w:rPr>
+        <w:t>. . . .</w:t>
+      </w:r>
+      <w:proofErr w:type="gramEnd"/>
+      <w:r>
+        <w:rPr>
+          <w:rFonts w:ascii="SFRM1200" w:hAnsi="SFRM1200" w:cs="SFRM1200"/>
+          <w:sz w:val="24"/>
+          <w:szCs w:val="24"/>
+        </w:rPr>
+        <w:t xml:space="preserve"> . </w:t>
+      </w:r>
+    </w:p>
+    <w:p>
+      <w:pPr>
+        <w:autoSpaceDE w:val="0"/>
+        <w:autoSpaceDN w:val="0"/>
+        <w:adjustRightInd w:val="0"/>
+        <w:spacing w:after="0" w:line="240" w:lineRule="auto"/>
+        <w:rPr>
+          <w:rFonts w:ascii="SFRM1200" w:hAnsi="SFRM1200" w:cs="SFRM1200"/>
+          <w:sz w:val="24"/>
+          <w:szCs w:val="24"/>
+        </w:rPr>
+      </w:pPr>
+    </w:p>
+    <w:p>
+      <w:pPr>
+        <w:autoSpaceDE w:val="0"/>
+        <w:autoSpaceDN w:val="0"/>
+        <w:adjustRightInd w:val="0"/>
+        <w:spacing w:after="0" w:line="240" w:lineRule="auto"/>
+        <w:rPr>
+          <w:rFonts w:ascii="SFRM1200" w:hAnsi="SFRM1200" w:cs="SFRM1200"/>
+          <w:sz w:val="24"/>
+          <w:szCs w:val="24"/>
+        </w:rPr>
+      </w:pPr>
+      <w:r>
+        <w:rPr>
+          <w:rFonts w:ascii="SFRM1200" w:hAnsi="SFRM1200" w:cs="SFRM1200"/>
+          <w:sz w:val="24"/>
+          <w:szCs w:val="24"/>
+        </w:rPr>
+        <w:t>the automobile sector is constantly developing</w:t>
+      </w:r>
+      <w:r>
+        <w:rPr>
+          <w:rFonts w:ascii="SFRM1200" w:hAnsi="SFRM1200" w:cs="SFRM1200"/>
+          <w:sz w:val="24"/>
+          <w:szCs w:val="24"/>
+        </w:rPr>
+        <w:t>.</w:t>
+      </w:r>
+      <w:r>
+        <w:rPr>
+          <w:rFonts w:ascii="SFRM1200" w:hAnsi="SFRM1200" w:cs="SFRM1200"/>
+          <w:sz w:val="24"/>
+          <w:szCs w:val="24"/>
+        </w:rPr>
+        <w:t xml:space="preserve"> day by day</w:t>
+      </w:r>
+      <w:r>
+        <w:rPr>
+          <w:rFonts w:ascii="SFRM1200" w:hAnsi="SFRM1200" w:cs="SFRM1200"/>
+          <w:sz w:val="24"/>
+          <w:szCs w:val="24"/>
+        </w:rPr>
+        <w:t>,</w:t>
+      </w:r>
+      <w:r>
+        <w:rPr>
+          <w:rFonts w:ascii="SFRM1200" w:hAnsi="SFRM1200" w:cs="SFRM1200"/>
+          <w:sz w:val="24"/>
+          <w:szCs w:val="24"/>
+        </w:rPr>
+        <w:t xml:space="preserve"> new technologies are emerging in the world of </w:t>
+      </w:r>
+      <w:proofErr w:type="spellStart"/>
+      <w:proofErr w:type="gramStart"/>
+      <w:r>
+        <w:rPr>
+          <w:rFonts w:ascii="SFRM1200" w:hAnsi="SFRM1200" w:cs="SFRM1200"/>
+          <w:sz w:val="24"/>
+          <w:szCs w:val="24"/>
+        </w:rPr>
+        <w:t>automibles</w:t>
+      </w:r>
+      <w:proofErr w:type="spellEnd"/>
+      <w:proofErr w:type="gramEnd"/>
+      <w:r>
+        <w:rPr>
+          <w:rFonts w:ascii="SFRM1200" w:hAnsi="SFRM1200" w:cs="SFRM1200"/>
+          <w:sz w:val="24"/>
+          <w:szCs w:val="24"/>
+        </w:rPr>
+        <w:t xml:space="preserve"> and it is important to be on the same pace with this evolution.</w:t>
+      </w:r>
+    </w:p>
+    <w:p>
+      <w:pPr>
+        <w:autoSpaceDE w:val="0"/>
+        <w:autoSpaceDN w:val="0"/>
+        <w:adjustRightInd w:val="0"/>
+        <w:spacing w:after="0" w:line="240" w:lineRule="auto"/>
+        <w:rPr>
+          <w:rFonts w:ascii="SFRM1200" w:hAnsi="SFRM1200" w:cs="SFRM1200"/>
+          <w:sz w:val="24"/>
+          <w:szCs w:val="24"/>
+        </w:rPr>
+      </w:pPr>
+      <w:r>
+        <w:rPr>
+          <w:rFonts w:ascii="SFRM1200" w:hAnsi="SFRM1200" w:cs="SFRM1200"/>
+          <w:sz w:val="24"/>
+          <w:szCs w:val="24"/>
+        </w:rPr>
+        <w:t>As a part of the process, the conducted products need to undergo a strict evaluation from the begging all the way to the end.</w:t>
+      </w:r>
+    </w:p>
+    <w:p>
+      <w:pPr>
+        <w:autoSpaceDE w:val="0"/>
+        <w:autoSpaceDN w:val="0"/>
+        <w:adjustRightInd w:val="0"/>
+        <w:spacing w:after="0" w:line="240" w:lineRule="auto"/>
+        <w:rPr>
+          <w:rFonts w:ascii="SFRM1200" w:hAnsi="SFRM1200" w:cs="SFRM1200"/>
+          <w:sz w:val="24"/>
+          <w:szCs w:val="24"/>
+        </w:rPr>
+      </w:pPr>
+      <w:r>
+        <w:rPr>
+          <w:rFonts w:ascii="SFRM1200" w:hAnsi="SFRM1200" w:cs="SFRM1200"/>
+          <w:sz w:val="24"/>
+          <w:szCs w:val="24"/>
+        </w:rPr>
+        <w:t xml:space="preserve">one of these stages of evaluation is </w:t>
+      </w:r>
+      <w:r>
+        <w:rPr>
+          <w:rFonts w:ascii="SFRM1200" w:hAnsi="SFRM1200" w:cs="SFRM1200"/>
+          <w:sz w:val="24"/>
+          <w:szCs w:val="24"/>
+        </w:rPr>
+        <w:t>upon</w:t>
+      </w:r>
+      <w:r>
+        <w:rPr>
+          <w:rFonts w:ascii="SFRM1200" w:hAnsi="SFRM1200" w:cs="SFRM1200"/>
+          <w:sz w:val="24"/>
+          <w:szCs w:val="24"/>
+        </w:rPr>
+        <w:t xml:space="preserve"> the quality department.</w:t>
+      </w:r>
+    </w:p>
+    <w:p>
+      <w:pPr>
+        <w:autoSpaceDE w:val="0"/>
+        <w:autoSpaceDN w:val="0"/>
+        <w:adjustRightInd w:val="0"/>
+        <w:spacing w:after="0" w:line="240" w:lineRule="auto"/>
+        <w:rPr>
+          <w:rFonts w:ascii="SFRM1200" w:hAnsi="SFRM1200" w:cs="SFRM1200"/>
+          <w:sz w:val="24"/>
+          <w:szCs w:val="24"/>
+        </w:rPr>
+      </w:pPr>
+      <w:r>
+        <w:rPr>
+          <w:rFonts w:ascii="SFRM1200" w:hAnsi="SFRM1200" w:cs="SFRM1200"/>
+          <w:sz w:val="24"/>
+          <w:szCs w:val="24"/>
+        </w:rPr>
+        <w:t>this team is required to ensure the excellence of the delivered products.</w:t>
+      </w:r>
+    </w:p>
+    <w:p>
+      <w:pPr>
+        <w:autoSpaceDE w:val="0"/>
+        <w:autoSpaceDN w:val="0"/>
+        <w:adjustRightInd w:val="0"/>
+        <w:spacing w:after="0" w:line="240" w:lineRule="auto"/>
+        <w:rPr>
+          <w:rFonts w:ascii="SFRM1200" w:hAnsi="SFRM1200" w:cs="SFRM1200"/>
+          <w:sz w:val="24"/>
+          <w:szCs w:val="24"/>
+        </w:rPr>
+      </w:pPr>
+      <w:r>
+        <w:rPr>
+          <w:rFonts w:ascii="SFRM1200" w:hAnsi="SFRM1200" w:cs="SFRM1200"/>
+          <w:sz w:val="24"/>
+          <w:szCs w:val="24"/>
+        </w:rPr>
+        <w:t>This excellence rate is measured respectfully by comparing it to a list of Norms that it must strictly follow.</w:t>
+      </w:r>
+    </w:p>
+    <w:p>
+      <w:pPr>
+        <w:autoSpaceDE w:val="0"/>
+        <w:autoSpaceDN w:val="0"/>
+        <w:adjustRightInd w:val="0"/>
+        <w:spacing w:after="0" w:line="240" w:lineRule="auto"/>
+        <w:rPr>
+          <w:rFonts w:ascii="SFRM1200" w:hAnsi="SFRM1200" w:cs="SFRM1200"/>
+          <w:sz w:val="24"/>
+          <w:szCs w:val="24"/>
+        </w:rPr>
+      </w:pPr>
+      <w:r>
+        <w:rPr>
+          <w:rFonts w:ascii="SFRM1200" w:hAnsi="SFRM1200" w:cs="SFRM1200"/>
+          <w:sz w:val="24"/>
+          <w:szCs w:val="24"/>
+        </w:rPr>
+        <w:t xml:space="preserve">with the evolvement of the automobile sector, these norms evolve </w:t>
+      </w:r>
+      <w:r>
+        <w:rPr>
+          <w:rFonts w:ascii="SFRM1200" w:hAnsi="SFRM1200" w:cs="SFRM1200"/>
+          <w:sz w:val="24"/>
+          <w:szCs w:val="24"/>
+        </w:rPr>
+        <w:t>to</w:t>
+      </w:r>
+      <w:r>
+        <w:rPr>
+          <w:rFonts w:ascii="SFRM1200" w:hAnsi="SFRM1200" w:cs="SFRM1200"/>
+          <w:sz w:val="24"/>
+          <w:szCs w:val="24"/>
+        </w:rPr>
+        <w:t xml:space="preserve"> match. </w:t>
+      </w:r>
+      <w:r>
+        <w:rPr>
+          <w:rFonts w:ascii="SFRM1200" w:hAnsi="SFRM1200" w:cs="SFRM1200"/>
+          <w:sz w:val="24"/>
+          <w:szCs w:val="24"/>
+        </w:rPr>
+        <w:t>Thus,</w:t>
+      </w:r>
+      <w:r>
+        <w:rPr>
+          <w:rFonts w:ascii="SFRM1200" w:hAnsi="SFRM1200" w:cs="SFRM1200"/>
+          <w:sz w:val="24"/>
+          <w:szCs w:val="24"/>
+        </w:rPr>
+        <w:t xml:space="preserve"> the documents </w:t>
+      </w:r>
+      <w:r>
+        <w:rPr>
+          <w:rFonts w:ascii="SFRM1200" w:hAnsi="SFRM1200" w:cs="SFRM1200"/>
+          <w:sz w:val="24"/>
+          <w:szCs w:val="24"/>
+        </w:rPr>
+        <w:t xml:space="preserve">containing the norms </w:t>
+      </w:r>
+      <w:r>
+        <w:rPr>
+          <w:rFonts w:ascii="SFRM1200" w:hAnsi="SFRM1200" w:cs="SFRM1200"/>
+          <w:sz w:val="24"/>
+          <w:szCs w:val="24"/>
+        </w:rPr>
+        <w:t>are frequently changing.</w:t>
+      </w:r>
+    </w:p>
+    <w:p>
+      <w:pPr>
+        <w:autoSpaceDE w:val="0"/>
+        <w:autoSpaceDN w:val="0"/>
+        <w:adjustRightInd w:val="0"/>
+        <w:spacing w:after="0" w:line="240" w:lineRule="auto"/>
+        <w:rPr>
+          <w:rFonts w:ascii="SFRM1728" w:hAnsi="SFRM1728" w:cs="SFRM1728"/>
+          <w:sz w:val="34"/>
+          <w:szCs w:val="34"/>
+        </w:rPr>
+      </w:pPr>
+      <w:r>
+        <w:rPr>
+          <w:rFonts w:ascii="SFRM1200" w:hAnsi="SFRM1200" w:cs="SFRM1200"/>
+          <w:sz w:val="24"/>
+          <w:szCs w:val="24"/>
+        </w:rPr>
+        <w:t xml:space="preserve">Before every production, an audit takes place, the inspector demands </w:t>
+      </w:r>
+      <w:r>
+        <w:rPr>
+          <w:rFonts w:ascii="SFRM1200" w:hAnsi="SFRM1200" w:cs="SFRM1200"/>
+          <w:sz w:val="24"/>
+          <w:szCs w:val="24"/>
+        </w:rPr>
+        <w:t>justifications,</w:t>
+      </w:r>
+      <w:r>
+        <w:rPr>
+          <w:rFonts w:ascii="SFRM1200" w:hAnsi="SFRM1200" w:cs="SFRM1200"/>
+          <w:sz w:val="24"/>
+          <w:szCs w:val="24"/>
+        </w:rPr>
+        <w:t xml:space="preserve"> and the responsible employee of the quality department finds himself drowning in </w:t>
+      </w:r>
+      <w:r>
+        <w:rPr>
+          <w:rFonts w:ascii="SFRM1200" w:hAnsi="SFRM1200" w:cs="SFRM1200"/>
+          <w:sz w:val="24"/>
+          <w:szCs w:val="24"/>
+        </w:rPr>
+        <w:t>hundreds</w:t>
+      </w:r>
+      <w:r>
+        <w:rPr>
+          <w:rFonts w:ascii="SFRM1200" w:hAnsi="SFRM1200" w:cs="SFRM1200"/>
+          <w:sz w:val="24"/>
+          <w:szCs w:val="24"/>
+        </w:rPr>
+        <w:t xml:space="preserve"> of documents with hundreds of pages </w:t>
+      </w:r>
+      <w:proofErr w:type="gramStart"/>
+      <w:r>
+        <w:rPr>
+          <w:rFonts w:ascii="SFRM1200" w:hAnsi="SFRM1200" w:cs="SFRM1200"/>
+          <w:sz w:val="24"/>
+          <w:szCs w:val="24"/>
+        </w:rPr>
+        <w:t>in order to</w:t>
+      </w:r>
+      <w:proofErr w:type="gramEnd"/>
+      <w:r>
+        <w:rPr>
+          <w:rFonts w:ascii="SFRM1200" w:hAnsi="SFRM1200" w:cs="SFRM1200"/>
+          <w:sz w:val="24"/>
+          <w:szCs w:val="24"/>
+        </w:rPr>
+        <w:t xml:space="preserve"> find that justification he is looking for. leading to </w:t>
+      </w:r>
+      <w:r>
+        <w:rPr>
+          <w:rFonts w:ascii="SFRM1200" w:hAnsi="SFRM1200" w:cs="SFRM1200"/>
+          <w:sz w:val="24"/>
+          <w:szCs w:val="24"/>
+        </w:rPr>
+        <w:t>wasting days in searching</w:t>
+      </w:r>
+      <w:r>
+        <w:rPr>
+          <w:rFonts w:ascii="SFRM1200" w:hAnsi="SFRM1200" w:cs="SFRM1200"/>
+          <w:sz w:val="24"/>
+          <w:szCs w:val="24"/>
+        </w:rPr>
+        <w:t xml:space="preserve"> and making the process long and painful.</w:t>
+      </w:r>
     </w:p>
     <w:p>
       <w:pPr>
@@ -1609,110 +2544,322 @@
           <w:szCs w:val="34"/>
         </w:rPr>
       </w:pPr>
-      <w:r>
-        <w:rPr>
-          <w:rFonts w:ascii="SFRM1728" w:hAnsi="SFRM1728" w:cs="SFRM1728"/>
-          <w:sz w:val="34"/>
-          <w:szCs w:val="34"/>
-        </w:rPr>
-        <w:t>Here I will be making a description of the project output and how it works</w:t>
-      </w:r>
-    </w:p>
-    <w:p>
-      <w:pPr>
-        <w:pStyle w:val="ListParagraph"/>
-        <w:numPr>
-          <w:ilvl w:val="0"/>
-          <w:numId w:val="1"/>
-        </w:numPr>
-        <w:autoSpaceDE w:val="0"/>
-        <w:autoSpaceDN w:val="0"/>
-        <w:adjustRightInd w:val="0"/>
-        <w:spacing w:after="0" w:line="240" w:lineRule="auto"/>
-        <w:rPr>
-          <w:rFonts w:ascii="SFRM1728" w:hAnsi="SFRM1728" w:cs="SFRM1728"/>
-          <w:sz w:val="34"/>
-          <w:szCs w:val="34"/>
-        </w:rPr>
-      </w:pPr>
-      <w:r>
-        <w:rPr>
-          <w:rFonts w:ascii="SFRM1728" w:hAnsi="SFRM1728" w:cs="SFRM1728"/>
-          <w:sz w:val="34"/>
-          <w:szCs w:val="34"/>
-        </w:rPr>
-        <w:t xml:space="preserve">Describe how to use the dashboard </w:t>
-      </w:r>
-    </w:p>
-    <w:p>
-      <w:pPr>
-        <w:pStyle w:val="ListParagraph"/>
-        <w:numPr>
-          <w:ilvl w:val="0"/>
-          <w:numId w:val="1"/>
-        </w:numPr>
-        <w:autoSpaceDE w:val="0"/>
-        <w:autoSpaceDN w:val="0"/>
-        <w:adjustRightInd w:val="0"/>
-        <w:spacing w:after="0" w:line="240" w:lineRule="auto"/>
-        <w:rPr>
-          <w:rFonts w:ascii="SFRM1728" w:hAnsi="SFRM1728" w:cs="SFRM1728"/>
-          <w:sz w:val="34"/>
-          <w:szCs w:val="34"/>
-        </w:rPr>
-      </w:pPr>
-      <w:r>
-        <w:rPr>
-          <w:rFonts w:ascii="SFRM1728" w:hAnsi="SFRM1728" w:cs="SFRM1728"/>
-          <w:sz w:val="34"/>
-          <w:szCs w:val="34"/>
-        </w:rPr>
-        <w:t>-how it is going to solve the problem( time saving,</w:t>
-      </w:r>
-      <w:r>
-        <w:rPr>
-          <w:rFonts w:ascii="SFRM1728" w:hAnsi="SFRM1728" w:cs="SFRM1728"/>
-          <w:sz w:val="34"/>
-          <w:szCs w:val="34"/>
-        </w:rPr>
-        <w:t>u don’t have to look into irrelevant documents, smart searc</w:t>
-      </w:r>
-      <w:r>
-        <w:rPr>
-          <w:rFonts w:ascii="SFRM1728" w:hAnsi="SFRM1728" w:cs="SFRM1728"/>
-          <w:sz w:val="34"/>
-          <w:szCs w:val="34"/>
-        </w:rPr>
-        <w:t>h, solve the problem of the different files types</w:t>
-      </w:r>
-      <w:r>
-        <w:rPr>
-          <w:rFonts w:ascii="SFRM1728" w:hAnsi="SFRM1728" w:cs="SFRM1728"/>
-          <w:sz w:val="34"/>
-          <w:szCs w:val="34"/>
-        </w:rPr>
-        <w:t>)</w:t>
-      </w:r>
-    </w:p>
-    <w:p>
-      <w:pPr>
-        <w:autoSpaceDE w:val="0"/>
-        <w:autoSpaceDN w:val="0"/>
-        <w:adjustRightInd w:val="0"/>
-        <w:spacing w:after="0" w:line="240" w:lineRule="auto"/>
-        <w:rPr>
-          <w:rFonts w:ascii="SFRM1728" w:hAnsi="SFRM1728" w:cs="SFRM1728"/>
-          <w:sz w:val="34"/>
-          <w:szCs w:val="34"/>
-        </w:rPr>
-      </w:pPr>
-      <w:r>
-        <w:rPr>
-          <w:rFonts w:ascii="SFRM1728" w:hAnsi="SFRM1728" w:cs="SFRM1728"/>
-          <w:sz w:val="34"/>
-          <w:szCs w:val="34"/>
-        </w:rPr>
-        <w:t>Here I can talk about certain norms documents that changes very frequently.</w:t>
+      <w:proofErr w:type="gramStart"/>
+      <w:r>
+        <w:rPr>
+          <w:rFonts w:ascii="SFRM1728" w:hAnsi="SFRM1728" w:cs="SFRM1728"/>
+          <w:sz w:val="34"/>
+          <w:szCs w:val="34"/>
+        </w:rPr>
+        <w:t>In order to</w:t>
+      </w:r>
+      <w:proofErr w:type="gramEnd"/>
+      <w:r>
+        <w:rPr>
+          <w:rFonts w:ascii="SFRM1728" w:hAnsi="SFRM1728" w:cs="SFRM1728"/>
+          <w:sz w:val="34"/>
+          <w:szCs w:val="34"/>
+        </w:rPr>
+        <w:t xml:space="preserve"> save time and ease the process of going into all these files.</w:t>
+      </w:r>
+    </w:p>
+    <w:p>
+      <w:pPr>
+        <w:autoSpaceDE w:val="0"/>
+        <w:autoSpaceDN w:val="0"/>
+        <w:adjustRightInd w:val="0"/>
+        <w:spacing w:after="0" w:line="240" w:lineRule="auto"/>
+        <w:rPr>
+          <w:rFonts w:ascii="SFRM1728" w:hAnsi="SFRM1728" w:cs="SFRM1728"/>
+          <w:sz w:val="34"/>
+          <w:szCs w:val="34"/>
+        </w:rPr>
+      </w:pPr>
+      <w:r>
+        <w:rPr>
+          <w:rFonts w:ascii="SFRM1728" w:hAnsi="SFRM1728" w:cs="SFRM1728"/>
+          <w:sz w:val="34"/>
+          <w:szCs w:val="34"/>
+        </w:rPr>
+        <w:t>we thought about a way to make things simple.  Create a desktop Application for that matter.</w:t>
+      </w:r>
+    </w:p>
+    <w:p>
+      <w:pPr>
+        <w:autoSpaceDE w:val="0"/>
+        <w:autoSpaceDN w:val="0"/>
+        <w:adjustRightInd w:val="0"/>
+        <w:spacing w:after="0" w:line="240" w:lineRule="auto"/>
+        <w:rPr>
+          <w:rFonts w:ascii="SFRM1728" w:hAnsi="SFRM1728" w:cs="SFRM1728"/>
+          <w:sz w:val="34"/>
+          <w:szCs w:val="34"/>
+        </w:rPr>
+      </w:pPr>
+      <w:r>
+        <w:rPr>
+          <w:rFonts w:ascii="SFRM1728" w:hAnsi="SFRM1728" w:cs="SFRM1728"/>
+          <w:sz w:val="34"/>
+          <w:szCs w:val="34"/>
+        </w:rPr>
+        <w:t>the App is supposed mainly to cover these functionalities:</w:t>
+      </w:r>
+    </w:p>
+    <w:p>
+      <w:pPr>
+        <w:autoSpaceDE w:val="0"/>
+        <w:autoSpaceDN w:val="0"/>
+        <w:adjustRightInd w:val="0"/>
+        <w:spacing w:after="0" w:line="240" w:lineRule="auto"/>
+        <w:rPr>
+          <w:rFonts w:ascii="SFRM1728" w:hAnsi="SFRM1728" w:cs="SFRM1728"/>
+          <w:sz w:val="34"/>
+          <w:szCs w:val="34"/>
+        </w:rPr>
+      </w:pPr>
+      <w:r>
+        <w:rPr>
+          <w:rFonts w:ascii="SFRM1728" w:hAnsi="SFRM1728" w:cs="SFRM1728"/>
+          <w:sz w:val="34"/>
+          <w:szCs w:val="34"/>
+        </w:rPr>
+        <w:t xml:space="preserve">- fetch the document for the cloud </w:t>
+      </w:r>
+      <w:proofErr w:type="gramStart"/>
+      <w:r>
+        <w:rPr>
+          <w:rFonts w:ascii="SFRM1728" w:hAnsi="SFRM1728" w:cs="SFRM1728"/>
+          <w:sz w:val="34"/>
+          <w:szCs w:val="34"/>
+        </w:rPr>
+        <w:t>( sharing</w:t>
+      </w:r>
+      <w:proofErr w:type="gramEnd"/>
+      <w:r>
+        <w:rPr>
+          <w:rFonts w:ascii="SFRM1728" w:hAnsi="SFRM1728" w:cs="SFRM1728"/>
+          <w:sz w:val="34"/>
+          <w:szCs w:val="34"/>
+        </w:rPr>
+        <w:t xml:space="preserve"> point) and download them into a local </w:t>
+      </w:r>
+      <w:r>
+        <w:rPr>
+          <w:rFonts w:ascii="SFRM1728" w:hAnsi="SFRM1728" w:cs="SFRM1728"/>
+          <w:sz w:val="34"/>
+          <w:szCs w:val="34"/>
+        </w:rPr>
+        <w:t>repository</w:t>
+      </w:r>
+    </w:p>
+    <w:p>
+      <w:pPr>
+        <w:autoSpaceDE w:val="0"/>
+        <w:autoSpaceDN w:val="0"/>
+        <w:adjustRightInd w:val="0"/>
+        <w:spacing w:after="0" w:line="240" w:lineRule="auto"/>
+        <w:rPr>
+          <w:rFonts w:ascii="SFRM1728" w:hAnsi="SFRM1728" w:cs="SFRM1728"/>
+          <w:sz w:val="34"/>
+          <w:szCs w:val="34"/>
+        </w:rPr>
+      </w:pPr>
+      <w:r>
+        <w:rPr>
+          <w:rFonts w:ascii="SFRM1728" w:hAnsi="SFRM1728" w:cs="SFRM1728"/>
+          <w:sz w:val="34"/>
+          <w:szCs w:val="34"/>
+        </w:rPr>
+        <w:t>-</w:t>
+      </w:r>
+      <w:r>
+        <w:rPr>
+          <w:rFonts w:ascii="SFRM1728" w:hAnsi="SFRM1728" w:cs="SFRM1728"/>
+          <w:sz w:val="34"/>
+          <w:szCs w:val="34"/>
+        </w:rPr>
+        <w:t>normalize</w:t>
+      </w:r>
+      <w:r>
+        <w:rPr>
+          <w:rFonts w:ascii="SFRM1728" w:hAnsi="SFRM1728" w:cs="SFRM1728"/>
+          <w:sz w:val="34"/>
+          <w:szCs w:val="34"/>
+        </w:rPr>
+        <w:t xml:space="preserve"> documents automatically from word to a pdf (since about 90 % of the </w:t>
+      </w:r>
+      <w:r>
+        <w:rPr>
+          <w:rFonts w:ascii="SFRM1728" w:hAnsi="SFRM1728" w:cs="SFRM1728"/>
+          <w:sz w:val="34"/>
+          <w:szCs w:val="34"/>
+        </w:rPr>
+        <w:t>documents</w:t>
+      </w:r>
+      <w:r>
+        <w:rPr>
+          <w:rFonts w:ascii="SFRM1728" w:hAnsi="SFRM1728" w:cs="SFRM1728"/>
+          <w:sz w:val="34"/>
+          <w:szCs w:val="34"/>
+        </w:rPr>
+        <w:t xml:space="preserve"> are PDF format)</w:t>
+      </w:r>
+    </w:p>
+    <w:p>
+      <w:pPr>
+        <w:autoSpaceDE w:val="0"/>
+        <w:autoSpaceDN w:val="0"/>
+        <w:adjustRightInd w:val="0"/>
+        <w:spacing w:after="0" w:line="240" w:lineRule="auto"/>
+        <w:rPr>
+          <w:rFonts w:ascii="SFRM1728" w:hAnsi="SFRM1728" w:cs="SFRM1728"/>
+          <w:sz w:val="34"/>
+          <w:szCs w:val="34"/>
+        </w:rPr>
+      </w:pPr>
+      <w:r>
+        <w:rPr>
+          <w:rFonts w:ascii="SFRM1728" w:hAnsi="SFRM1728" w:cs="SFRM1728"/>
+          <w:sz w:val="34"/>
+          <w:szCs w:val="34"/>
+        </w:rPr>
+        <w:t xml:space="preserve">- take a </w:t>
+      </w:r>
+      <w:proofErr w:type="gramStart"/>
+      <w:r>
+        <w:rPr>
+          <w:rFonts w:ascii="SFRM1728" w:hAnsi="SFRM1728" w:cs="SFRM1728"/>
+          <w:sz w:val="34"/>
+          <w:szCs w:val="34"/>
+        </w:rPr>
+        <w:t>textual  input</w:t>
+      </w:r>
+      <w:proofErr w:type="gramEnd"/>
+      <w:r>
+        <w:rPr>
+          <w:rFonts w:ascii="SFRM1728" w:hAnsi="SFRM1728" w:cs="SFRM1728"/>
+          <w:sz w:val="34"/>
+          <w:szCs w:val="34"/>
+        </w:rPr>
+        <w:t xml:space="preserve"> and search for it in the </w:t>
+      </w:r>
+      <w:r>
+        <w:rPr>
+          <w:rFonts w:ascii="SFRM1728" w:hAnsi="SFRM1728" w:cs="SFRM1728"/>
+          <w:sz w:val="34"/>
+          <w:szCs w:val="34"/>
+        </w:rPr>
+        <w:t>downloaded</w:t>
+      </w:r>
+      <w:r>
+        <w:rPr>
+          <w:rFonts w:ascii="SFRM1728" w:hAnsi="SFRM1728" w:cs="SFRM1728"/>
+          <w:sz w:val="34"/>
+          <w:szCs w:val="34"/>
+        </w:rPr>
+        <w:t xml:space="preserve"> files by iterating through the different files within the repository</w:t>
+      </w:r>
+    </w:p>
+    <w:p>
+      <w:pPr>
+        <w:autoSpaceDE w:val="0"/>
+        <w:autoSpaceDN w:val="0"/>
+        <w:adjustRightInd w:val="0"/>
+        <w:spacing w:after="0" w:line="240" w:lineRule="auto"/>
+        <w:rPr>
+          <w:rFonts w:ascii="SFRM1728" w:hAnsi="SFRM1728" w:cs="SFRM1728"/>
+          <w:sz w:val="34"/>
+          <w:szCs w:val="34"/>
+        </w:rPr>
+      </w:pPr>
+      <w:r>
+        <w:rPr>
+          <w:rFonts w:ascii="SFRM1728" w:hAnsi="SFRM1728" w:cs="SFRM1728"/>
+          <w:sz w:val="34"/>
+          <w:szCs w:val="34"/>
+        </w:rPr>
+        <w:t>- process scanned documents and extract text</w:t>
+      </w:r>
+    </w:p>
+    <w:p>
+      <w:pPr>
+        <w:autoSpaceDE w:val="0"/>
+        <w:autoSpaceDN w:val="0"/>
+        <w:adjustRightInd w:val="0"/>
+        <w:spacing w:after="0" w:line="240" w:lineRule="auto"/>
+        <w:rPr>
+          <w:rFonts w:ascii="SFRM1728" w:hAnsi="SFRM1728" w:cs="SFRM1728"/>
+          <w:sz w:val="34"/>
+          <w:szCs w:val="34"/>
+        </w:rPr>
+      </w:pPr>
+      <w:r>
+        <w:rPr>
+          <w:rFonts w:ascii="SFRM1728" w:hAnsi="SFRM1728" w:cs="SFRM1728"/>
+          <w:sz w:val="34"/>
+          <w:szCs w:val="34"/>
+        </w:rPr>
+        <w:t xml:space="preserve">-indicate the file </w:t>
+      </w:r>
+      <w:proofErr w:type="gramStart"/>
+      <w:r>
+        <w:rPr>
+          <w:rFonts w:ascii="SFRM1728" w:hAnsi="SFRM1728" w:cs="SFRM1728"/>
+          <w:sz w:val="34"/>
+          <w:szCs w:val="34"/>
+        </w:rPr>
+        <w:t>location ,</w:t>
+      </w:r>
+      <w:proofErr w:type="gramEnd"/>
+      <w:r>
+        <w:rPr>
+          <w:rFonts w:ascii="SFRM1728" w:hAnsi="SFRM1728" w:cs="SFRM1728"/>
+          <w:sz w:val="34"/>
+          <w:szCs w:val="34"/>
+        </w:rPr>
+        <w:t xml:space="preserve"> page number , and chapter headings of that paragraph.</w:t>
+      </w:r>
+    </w:p>
+    <w:p>
+      <w:pPr>
+        <w:autoSpaceDE w:val="0"/>
+        <w:autoSpaceDN w:val="0"/>
+        <w:adjustRightInd w:val="0"/>
+        <w:spacing w:after="0" w:line="240" w:lineRule="auto"/>
+        <w:rPr>
+          <w:rFonts w:ascii="SFRM1728" w:hAnsi="SFRM1728" w:cs="SFRM1728"/>
+          <w:sz w:val="34"/>
+          <w:szCs w:val="34"/>
+        </w:rPr>
+      </w:pPr>
+      <w:r>
+        <w:rPr>
+          <w:rFonts w:ascii="SFRM1728" w:hAnsi="SFRM1728" w:cs="SFRM1728"/>
+          <w:sz w:val="34"/>
+          <w:szCs w:val="34"/>
+        </w:rPr>
+        <w:t>-highlight the searched paragraph within the file.</w:t>
+      </w:r>
+    </w:p>
+    <w:p>
+      <w:pPr>
+        <w:autoSpaceDE w:val="0"/>
+        <w:autoSpaceDN w:val="0"/>
+        <w:adjustRightInd w:val="0"/>
+        <w:spacing w:after="0" w:line="240" w:lineRule="auto"/>
+        <w:rPr>
+          <w:rFonts w:ascii="SFRM1728" w:hAnsi="SFRM1728" w:cs="SFRM1728"/>
+          <w:sz w:val="34"/>
+          <w:szCs w:val="34"/>
+        </w:rPr>
+      </w:pPr>
+      <w:r>
+        <w:rPr>
+          <w:rFonts w:ascii="SFRM1728" w:hAnsi="SFRM1728" w:cs="SFRM1728"/>
+          <w:sz w:val="34"/>
+          <w:szCs w:val="34"/>
+        </w:rPr>
+        <w:t>-display the results on a GUI.</w:t>
       </w:r>
     </w:p>
     <w:p>
@@ -1864,8 +3011,18 @@
           <w:sz w:val="24"/>
           <w:szCs w:val="24"/>
         </w:rPr>
-        <w:t>How much did I spend energy and time over every step of the project</w:t>
-      </w:r>
+        <w:t xml:space="preserve">How much did I spend energy and time over every step of the </w:t>
+      </w:r>
+      <w:proofErr w:type="gramStart"/>
+      <w:r>
+        <w:rPr>
+          <w:rFonts w:ascii="SFBX1200" w:hAnsi="SFBX1200" w:cs="SFBX1200"/>
+          <w:sz w:val="24"/>
+          <w:szCs w:val="24"/>
+        </w:rPr>
+        <w:t>project</w:t>
+      </w:r>
+      <w:proofErr w:type="gramEnd"/>
     </w:p>
     <w:p>
       <w:pPr>
@@ -1901,45 +3058,6 @@
     </w:sectPr>
   </w:body>
 </w:document>
-</file>
-
-<file path=word/comments.xml><?xml version="1.0" encoding="utf-8"?>
-<w:comments xmlns:wpc="http://schemas.microsoft.com/office/word/2010/wordprocessingCanvas" xmlns:cx="http://schemas.microsoft.com/office/drawing/2014/chartex" xmlns:cx1="http://schemas.microsoft.com/office/drawing/2015/9/8/chartex" xmlns:cx2="http://schemas.microsoft.com/office/drawing/2015/10/21/chartex" xmlns:cx3="http://schemas.microsoft.com/office/drawing/2016/5/9/chartex" xmlns:cx4="http://schemas.microsoft.com/office/drawing/2016/5/10/chartex" xmlns:cx5="http://schemas.microsoft.com/office/drawing/2016/5/11/chartex" xmlns:cx6="http://schemas.microsoft.com/office/drawing/2016/5/12/chartex" xmlns:cx7="http://schemas.microsoft.com/office/drawing/2016/5/13/chartex" xmlns:cx8="http://schemas.microsoft.com/office/drawing/2016/5/14/chartex" xmlns:mc="http://schemas.openxmlformats.org/markup-compatibility/2006" xmlns:aink="http://schemas.microsoft.com/office/drawing/2016/ink" xmlns:am3d="http://schemas.microsoft.com/office/drawing/2017/model3d" xmlns:o="urn:schemas-microsoft-com:office:office" xmlns:r="http://schemas.openxmlformats.org/officeDocument/2006/relationships" xmlns:m="http://schemas.openxmlformats.org/officeDocument/2006/math" xmlns:v="urn:schemas-microsoft-com:vml" xmlns:wp14="http://schemas.microsoft.com/office/word/2010/wordprocessingDrawing" xmlns:wp="http://schemas.openxmlformats.org/drawingml/2006/wordprocessingDrawing" xmlns:w10="urn:schemas-microsoft-com:office:word" xmlns:w="http://schemas.openxmlformats.org/wordprocessingml/2006/main" xmlns:w14="http://schemas.microsoft.com/office/word/2010/wordml" xmlns:w15="http://schemas.microsoft.com/office/word/2012/wordml" xmlns:w16cex="http://schemas.microsoft.com/office/word/2018/wordml/cex" xmlns:w16cid="http://schemas.microsoft.com/office/word/2016/wordml/cid" xmlns:w16="http://schemas.microsoft.com/office/word/2018/wordml" xmlns:w16sdtdh="http://schemas.microsoft.com/office/word/2020/wordml/sdtdatahash" xmlns:w16se="http://schemas.microsoft.com/office/word/2015/wordml/symex" xmlns:wpg="http://schemas.microsoft.com/office/word/2010/wordprocessingGroup" xmlns:wpi="http://schemas.microsoft.com/office/word/2010/wordprocessingInk" xmlns:wne="http://schemas.microsoft.com/office/word/2006/wordml" xmlns:wps="http://schemas.microsoft.com/office/word/2010/wordprocessingShape" mc:Ignorable="w14 w15 w16se w16cid w16 w16cex w16sdtdh wp14">
-  <w:comment w:id="0" w:author="Samar JBERI" w:date="2022-03-30T14:23:00Z" w:initials="SJ">
-    <w:p>
-      <w:pPr>
-        <w:pStyle w:val="CommentText"/>
-      </w:pPr>
-      <w:r>
-        <w:rPr>
-          <w:rStyle w:val="CommentReference"/>
-        </w:rPr>
-        <w:annotationRef/>
-      </w:r>
-      <w:r>
-        <w:t>This paragraph is to be rephrased)</w:t>
-      </w:r>
-    </w:p>
-  </w:comment>
-</w:comments>
-</file>
-
-<file path=word/commentsExtended.xml><?xml version="1.0" encoding="utf-8"?>
-<w15:commentsEx xmlns:wpc="http://schemas.microsoft.com/office/word/2010/wordprocessingCanvas" xmlns:cx="http://schemas.microsoft.com/office/drawing/2014/chartex" xmlns:cx1="http://schemas.microsoft.com/office/drawing/2015/9/8/chartex" xmlns:cx2="http://schemas.microsoft.com/office/drawing/2015/10/21/chartex" xmlns:cx3="http://schemas.microsoft.com/office/drawing/2016/5/9/chartex" xmlns:cx4="http://schemas.microsoft.com/office/drawing/2016/5/10/chartex" xmlns:cx5="http://schemas.microsoft.com/office/drawing/2016/5/11/chartex" xmlns:cx6="http://schemas.microsoft.com/office/drawing/2016/5/12/chartex" xmlns:cx7="http://schemas.microsoft.com/office/drawing/2016/5/13/chartex" xmlns:cx8="http://schemas.microsoft.com/office/drawing/2016/5/14/chartex" xmlns:mc="http://schemas.openxmlformats.org/markup-compatibility/2006" xmlns:aink="http://schemas.microsoft.com/office/drawing/2016/ink" xmlns:am3d="http://schemas.microsoft.com/office/drawing/2017/model3d" xmlns:o="urn:schemas-microsoft-com:office:office" xmlns:r="http://schemas.openxmlformats.org/officeDocument/2006/relationships" xmlns:m="http://schemas.openxmlformats.org/officeDocument/2006/math" xmlns:v="urn:schemas-microsoft-com:vml" xmlns:wp14="http://schemas.microsoft.com/office/word/2010/wordprocessingDrawing" xmlns:wp="http://schemas.openxmlformats.org/drawingml/2006/wordprocessingDrawing" xmlns:w10="urn:schemas-microsoft-com:office:word" xmlns:w="http://schemas.openxmlformats.org/wordprocessingml/2006/main" xmlns:w14="http://schemas.microsoft.com/office/word/2010/wordml" xmlns:w15="http://schemas.microsoft.com/office/word/2012/wordml" xmlns:w16cex="http://schemas.microsoft.com/office/word/2018/wordml/cex" xmlns:w16cid="http://schemas.microsoft.com/office/word/2016/wordml/cid" xmlns:w16="http://schemas.microsoft.com/office/word/2018/wordml" xmlns:w16sdtdh="http://schemas.microsoft.com/office/word/2020/wordml/sdtdatahash" xmlns:w16se="http://schemas.microsoft.com/office/word/2015/wordml/symex" xmlns:wpg="http://schemas.microsoft.com/office/word/2010/wordprocessingGroup" xmlns:wpi="http://schemas.microsoft.com/office/word/2010/wordprocessingInk" xmlns:wne="http://schemas.microsoft.com/office/word/2006/wordml" xmlns:wps="http://schemas.microsoft.com/office/word/2010/wordprocessingShape" mc:Ignorable="w14 w15 w16se w16cid w16 w16cex w16sdtdh wp14">
-  <w15:commentEx w15:paraId="31D5FDD2" w15:done="0"/>
-</w15:commentsEx>
-</file>
-
-<file path=word/commentsExtensible.xml><?xml version="1.0" encoding="utf-8"?>
-<w16cex:commentsExtensible xmlns:wpc="http://schemas.microsoft.com/office/word/2010/wordprocessingCanvas" xmlns:cx="http://schemas.microsoft.com/office/drawing/2014/chartex" xmlns:cx1="http://schemas.microsoft.com/office/drawing/2015/9/8/chartex" xmlns:cx2="http://schemas.microsoft.com/office/drawing/2015/10/21/chartex" xmlns:cx3="http://schemas.microsoft.com/office/drawing/2016/5/9/chartex" xmlns:cx4="http://schemas.microsoft.com/office/drawing/2016/5/10/chartex" xmlns:cx5="http://schemas.microsoft.com/office/drawing/2016/5/11/chartex" xmlns:cx6="http://schemas.microsoft.com/office/drawing/2016/5/12/chartex" xmlns:cx7="http://schemas.microsoft.com/office/drawing/2016/5/13/chartex" xmlns:cx8="http://schemas.microsoft.com/office/drawing/2016/5/14/chartex" xmlns:mc="http://schemas.openxmlformats.org/markup-compatibility/2006" xmlns:aink="http://schemas.microsoft.com/office/drawing/2016/ink" xmlns:am3d="http://schemas.microsoft.com/office/drawing/2017/model3d" xmlns:o="urn:schemas-microsoft-com:office:office" xmlns:r="http://schemas.openxmlformats.org/officeDocument/2006/relationships" xmlns:m="http://schemas.openxmlformats.org/officeDocument/2006/math" xmlns:v="urn:schemas-microsoft-com:vml" xmlns:wp14="http://schemas.microsoft.com/office/word/2010/wordprocessingDrawing" xmlns:wp="http://schemas.openxmlformats.org/drawingml/2006/wordprocessingDrawing" xmlns:w10="urn:schemas-microsoft-com:office:word" xmlns:w="http://schemas.openxmlformats.org/wordprocessingml/2006/main" xmlns:w14="http://schemas.microsoft.com/office/word/2010/wordml" xmlns:w15="http://schemas.microsoft.com/office/word/2012/wordml" xmlns:w16cex="http://schemas.microsoft.com/office/word/2018/wordml/cex" xmlns:w16cid="http://schemas.microsoft.com/office/word/2016/wordml/cid" xmlns:w16="http://schemas.microsoft.com/office/word/2018/wordml" xmlns:w16sdtdh="http://schemas.microsoft.com/office/word/2020/wordml/sdtdatahash" xmlns:w16se="http://schemas.microsoft.com/office/word/2015/wordml/symex" xmlns:wpg="http://schemas.microsoft.com/office/word/2010/wordprocessingGroup" xmlns:wpi="http://schemas.microsoft.com/office/word/2010/wordprocessingInk" xmlns:wne="http://schemas.microsoft.com/office/word/2006/wordml" xmlns:wps="http://schemas.microsoft.com/office/word/2010/wordprocessingShape" mc:Ignorable="w14 w15 w16se w16cid w16 w16cex w16sdtdh wp14">
-  <w16cex:commentExtensible w16cex:durableId="25EEE64C" w16cex:dateUtc="2022-03-30T13:23:00Z"/>
-</w16cex:commentsExtensible>
-</file>
-
-<file path=word/commentsIds.xml><?xml version="1.0" encoding="utf-8"?>
-<w16cid:commentsIds xmlns:wpc="http://schemas.microsoft.com/office/word/2010/wordprocessingCanvas" xmlns:cx="http://schemas.microsoft.com/office/drawing/2014/chartex" xmlns:cx1="http://schemas.microsoft.com/office/drawing/2015/9/8/chartex" xmlns:cx2="http://schemas.microsoft.com/office/drawing/2015/10/21/chartex" xmlns:cx3="http://schemas.microsoft.com/office/drawing/2016/5/9/chartex" xmlns:cx4="http://schemas.microsoft.com/office/drawing/2016/5/10/chartex" xmlns:cx5="http://schemas.microsoft.com/office/drawing/2016/5/11/chartex" xmlns:cx6="http://schemas.microsoft.com/office/drawing/2016/5/12/chartex" xmlns:cx7="http://schemas.microsoft.com/office/drawing/2016/5/13/chartex" xmlns:cx8="http://schemas.microsoft.com/office/drawing/2016/5/14/chartex" xmlns:mc="http://schemas.openxmlformats.org/markup-compatibility/2006" xmlns:aink="http://schemas.microsoft.com/office/drawing/2016/ink" xmlns:am3d="http://schemas.microsoft.com/office/drawing/2017/model3d" xmlns:o="urn:schemas-microsoft-com:office:office" xmlns:r="http://schemas.openxmlformats.org/officeDocument/2006/relationships" xmlns:m="http://schemas.openxmlformats.org/officeDocument/2006/math" xmlns:v="urn:schemas-microsoft-com:vml" xmlns:wp14="http://schemas.microsoft.com/office/word/2010/wordprocessingDrawing" xmlns:wp="http://schemas.openxmlformats.org/drawingml/2006/wordprocessingDrawing" xmlns:w10="urn:schemas-microsoft-com:office:word" xmlns:w="http://schemas.openxmlformats.org/wordprocessingml/2006/main" xmlns:w14="http://schemas.microsoft.com/office/word/2010/wordml" xmlns:w15="http://schemas.microsoft.com/office/word/2012/wordml" xmlns:w16cex="http://schemas.microsoft.com/office/word/2018/wordml/cex" xmlns:w16cid="http://schemas.microsoft.com/office/word/2016/wordml/cid" xmlns:w16="http://schemas.microsoft.com/office/word/2018/wordml" xmlns:w16sdtdh="http://schemas.microsoft.com/office/word/2020/wordml/sdtdatahash" xmlns:w16se="http://schemas.microsoft.com/office/word/2015/wordml/symex" xmlns:wpg="http://schemas.microsoft.com/office/word/2010/wordprocessingGroup" xmlns:wpi="http://schemas.microsoft.com/office/word/2010/wordprocessingInk" xmlns:wne="http://schemas.microsoft.com/office/word/2006/wordml" xmlns:wps="http://schemas.microsoft.com/office/word/2010/wordprocessingShape" mc:Ignorable="w14 w15 w16se w16cid w16 w16cex w16sdtdh wp14">
-  <w16cid:commentId w16cid:paraId="31D5FDD2" w16cid:durableId="25EEE64C"/>
-</w16cid:commentsIds>
 </file>
 
 <file path=word/numbering.xml><?xml version="1.0" encoding="utf-8"?>
@@ -2057,18 +3175,10 @@
       </w:rPr>
     </w:lvl>
   </w:abstractNum>
-  <w:num w:numId="1">
+  <w:num w:numId="1" w16cid:durableId="589315533">
     <w:abstractNumId w:val="0"/>
   </w:num>
 </w:numbering>
-</file>
-
-<file path=word/people.xml><?xml version="1.0" encoding="utf-8"?>
-<w15:people xmlns:wpc="http://schemas.microsoft.com/office/word/2010/wordprocessingCanvas" xmlns:cx="http://schemas.microsoft.com/office/drawing/2014/chartex" xmlns:cx1="http://schemas.microsoft.com/office/drawing/2015/9/8/chartex" xmlns:cx2="http://schemas.microsoft.com/office/drawing/2015/10/21/chartex" xmlns:cx3="http://schemas.microsoft.com/office/drawing/2016/5/9/chartex" xmlns:cx4="http://schemas.microsoft.com/office/drawing/2016/5/10/chartex" xmlns:cx5="http://schemas.microsoft.com/office/drawing/2016/5/11/chartex" xmlns:cx6="http://schemas.microsoft.com/office/drawing/2016/5/12/chartex" xmlns:cx7="http://schemas.microsoft.com/office/drawing/2016/5/13/chartex" xmlns:cx8="http://schemas.microsoft.com/office/drawing/2016/5/14/chartex" xmlns:mc="http://schemas.openxmlformats.org/markup-compatibility/2006" xmlns:aink="http://schemas.microsoft.com/office/drawing/2016/ink" xmlns:am3d="http://schemas.microsoft.com/office/drawing/2017/model3d" xmlns:o="urn:schemas-microsoft-com:office:office" xmlns:r="http://schemas.openxmlformats.org/officeDocument/2006/relationships" xmlns:m="http://schemas.openxmlformats.org/officeDocument/2006/math" xmlns:v="urn:schemas-microsoft-com:vml" xmlns:wp14="http://schemas.microsoft.com/office/word/2010/wordprocessingDrawing" xmlns:wp="http://schemas.openxmlformats.org/drawingml/2006/wordprocessingDrawing" xmlns:w10="urn:schemas-microsoft-com:office:word" xmlns:w="http://schemas.openxmlformats.org/wordprocessingml/2006/main" xmlns:w14="http://schemas.microsoft.com/office/word/2010/wordml" xmlns:w15="http://schemas.microsoft.com/office/word/2012/wordml" xmlns:w16cex="http://schemas.microsoft.com/office/word/2018/wordml/cex" xmlns:w16cid="http://schemas.microsoft.com/office/word/2016/wordml/cid" xmlns:w16="http://schemas.microsoft.com/office/word/2018/wordml" xmlns:w16sdtdh="http://schemas.microsoft.com/office/word/2020/wordml/sdtdatahash" xmlns:w16se="http://schemas.microsoft.com/office/word/2015/wordml/symex" xmlns:wpg="http://schemas.microsoft.com/office/word/2010/wordprocessingGroup" xmlns:wpi="http://schemas.microsoft.com/office/word/2010/wordprocessingInk" xmlns:wne="http://schemas.microsoft.com/office/word/2006/wordml" xmlns:wps="http://schemas.microsoft.com/office/word/2010/wordprocessingShape" mc:Ignorable="w14 w15 w16se w16cid w16 w16cex w16sdtdh wp14">
-  <w15:person w15:author="Samar JBERI">
-    <w15:presenceInfo w15:providerId="AD" w15:userId="S::Samar.JBERI@esprit-tn.com::d878abf5-66e7-4d84-87da-e3dc0e9ea081"/>
-  </w15:person>
-</w15:people>
 </file>
 
 <file path=word/styles.xml><?xml version="1.0" encoding="utf-8"?>
@@ -2473,7 +3583,6 @@
   <w:style w:type="character" w:default="1" w:styleId="DefaultParagraphFont">
     <w:name w:val="Default Paragraph Font"/>
     <w:uiPriority w:val="1"/>
-    <w:semiHidden/>
     <w:unhideWhenUsed/>
   </w:style>
   <w:style w:type="table" w:default="1" w:styleId="TableNormal">

</xml_diff>